<commit_message>
Agregados arreglos a planificacion
</commit_message>
<xml_diff>
--- a/Documentos/PlanificacionV2/PlanificacionV2.docx
+++ b/Documentos/PlanificacionV2/PlanificacionV2.docx
@@ -1,6 +1,6 @@
 
 <file path=word/document.xml><?xml version="1.0" encoding="utf-8"?>
-<w:document xmlns:wpc="http://schemas.microsoft.com/office/word/2010/wordprocessingCanvas" xmlns:cx="http://schemas.microsoft.com/office/drawing/2014/chartex" xmlns:cx1="http://schemas.microsoft.com/office/drawing/2015/9/8/chartex" xmlns:cx2="http://schemas.microsoft.com/office/drawing/2015/10/21/chartex" xmlns:cx3="http://schemas.microsoft.com/office/drawing/2016/5/9/chartex" xmlns:cx4="http://schemas.microsoft.com/office/drawing/2016/5/10/chartex" xmlns:cx5="http://schemas.microsoft.com/office/drawing/2016/5/11/chartex" xmlns:cx6="http://schemas.microsoft.com/office/drawing/2016/5/12/chartex" xmlns:cx7="http://schemas.microsoft.com/office/drawing/2016/5/13/chartex" xmlns:cx8="http://schemas.microsoft.com/office/drawing/2016/5/14/chartex" xmlns:mc="http://schemas.openxmlformats.org/markup-compatibility/2006" xmlns:aink="http://schemas.microsoft.com/office/drawing/2016/ink" xmlns:am3d="http://schemas.microsoft.com/office/drawing/2017/model3d" xmlns:o="urn:schemas-microsoft-com:office:office" xmlns:r="http://schemas.openxmlformats.org/officeDocument/2006/relationships" xmlns:m="http://schemas.openxmlformats.org/officeDocument/2006/math" xmlns:v="urn:schemas-microsoft-com:vml" xmlns:wp14="http://schemas.microsoft.com/office/word/2010/wordprocessingDrawing" xmlns:wp="http://schemas.openxmlformats.org/drawingml/2006/wordprocessingDrawing" xmlns:w10="urn:schemas-microsoft-com:office:word" xmlns:w="http://schemas.openxmlformats.org/wordprocessingml/2006/main" xmlns:w14="http://schemas.microsoft.com/office/word/2010/wordml" xmlns:w15="http://schemas.microsoft.com/office/word/2012/wordml" xmlns:w16cid="http://schemas.microsoft.com/office/word/2016/wordml/cid" xmlns:w16se="http://schemas.microsoft.com/office/word/2015/wordml/symex" xmlns:wpg="http://schemas.microsoft.com/office/word/2010/wordprocessingGroup" xmlns:wpi="http://schemas.microsoft.com/office/word/2010/wordprocessingInk" xmlns:wne="http://schemas.microsoft.com/office/word/2006/wordml" xmlns:wps="http://schemas.microsoft.com/office/word/2010/wordprocessingShape" mc:Ignorable="w14 w15 w16se w16cid wp14">
+<w:document xmlns:wpc="http://schemas.microsoft.com/office/word/2010/wordprocessingCanvas" xmlns:mo="http://schemas.microsoft.com/office/mac/office/2008/main" xmlns:mc="http://schemas.openxmlformats.org/markup-compatibility/2006" xmlns:mv="urn:schemas-microsoft-com:mac:vml" xmlns:o="urn:schemas-microsoft-com:office:office" xmlns:r="http://schemas.openxmlformats.org/officeDocument/2006/relationships" xmlns:m="http://schemas.openxmlformats.org/officeDocument/2006/math" xmlns:v="urn:schemas-microsoft-com:vml" xmlns:wp14="http://schemas.microsoft.com/office/word/2010/wordprocessingDrawing" xmlns:wp="http://schemas.openxmlformats.org/drawingml/2006/wordprocessingDrawing" xmlns:w10="urn:schemas-microsoft-com:office:word" xmlns:w="http://schemas.openxmlformats.org/wordprocessingml/2006/main" xmlns:w14="http://schemas.microsoft.com/office/word/2010/wordml" xmlns:wpg="http://schemas.microsoft.com/office/word/2010/wordprocessingGroup" xmlns:wpi="http://schemas.microsoft.com/office/word/2010/wordprocessingInk" xmlns:wne="http://schemas.microsoft.com/office/word/2006/wordml" xmlns:wps="http://schemas.microsoft.com/office/word/2010/wordprocessingShape" mc:Ignorable="w14 wp14">
   <w:body>
     <w:p>
       <w:pPr>
@@ -290,23 +290,13 @@
           <w:lang w:val="es-VE"/>
         </w:rPr>
       </w:pPr>
-      <w:proofErr w:type="spellStart"/>
-      <w:r>
-        <w:rPr>
-          <w:rFonts w:ascii="Times New Roman" w:hAnsi="Times New Roman" w:cs="Times New Roman"/>
-          <w:sz w:val="24"/>
-          <w:lang w:val="es-VE"/>
-        </w:rPr>
-        <w:t>Lúcia</w:t>
-      </w:r>
-      <w:proofErr w:type="spellEnd"/>
-      <w:r>
-        <w:rPr>
-          <w:rFonts w:ascii="Times New Roman" w:hAnsi="Times New Roman" w:cs="Times New Roman"/>
-          <w:sz w:val="24"/>
-          <w:lang w:val="es-VE"/>
-        </w:rPr>
-        <w:t xml:space="preserve"> Cardoso</w:t>
+      <w:r>
+        <w:rPr>
+          <w:rFonts w:ascii="Times New Roman" w:hAnsi="Times New Roman" w:cs="Times New Roman"/>
+          <w:sz w:val="24"/>
+          <w:lang w:val="es-VE"/>
+        </w:rPr>
+        <w:t>Lúcia Cardoso</w:t>
       </w:r>
     </w:p>
     <w:p>
@@ -382,18 +372,8 @@
           <w:sz w:val="24"/>
           <w:lang w:val="es-VE"/>
         </w:rPr>
-        <w:t xml:space="preserve">Giancarlo </w:t>
-      </w:r>
-      <w:proofErr w:type="spellStart"/>
-      <w:r>
-        <w:rPr>
-          <w:rFonts w:ascii="Times New Roman" w:hAnsi="Times New Roman" w:cs="Times New Roman"/>
-          <w:sz w:val="24"/>
-          <w:lang w:val="es-VE"/>
-        </w:rPr>
-        <w:t>Tricerri</w:t>
-      </w:r>
-      <w:proofErr w:type="spellEnd"/>
+        <w:t>Giancarlo Tricerri</w:t>
+      </w:r>
     </w:p>
     <w:p>
       <w:pPr>
@@ -1446,23 +1426,13 @@
         </w:rPr>
         <w:t xml:space="preserve">Lo realizara </w:t>
       </w:r>
-      <w:proofErr w:type="spellStart"/>
-      <w:r>
-        <w:rPr>
-          <w:rFonts w:ascii="Times New Roman" w:hAnsi="Times New Roman" w:cs="Times New Roman"/>
-          <w:sz w:val="24"/>
-          <w:lang w:val="es-VE"/>
-        </w:rPr>
-        <w:t>Giancarlos</w:t>
-      </w:r>
-      <w:proofErr w:type="spellEnd"/>
-      <w:r>
-        <w:rPr>
-          <w:rFonts w:ascii="Times New Roman" w:hAnsi="Times New Roman" w:cs="Times New Roman"/>
-          <w:sz w:val="24"/>
-          <w:lang w:val="es-VE"/>
-        </w:rPr>
-        <w:t xml:space="preserve"> y Ezequiel)</w:t>
+      <w:r>
+        <w:rPr>
+          <w:rFonts w:ascii="Times New Roman" w:hAnsi="Times New Roman" w:cs="Times New Roman"/>
+          <w:sz w:val="24"/>
+          <w:lang w:val="es-VE"/>
+        </w:rPr>
+        <w:t>Giancarlos y Ezequiel)</w:t>
       </w:r>
       <w:r>
         <w:rPr>
@@ -1525,7 +1495,8 @@
     </w:p>
     <w:p>
       <w:pPr>
-        <w:ind w:left="720"/>
+        <w:spacing w:line="360" w:lineRule="auto"/>
+        <w:ind w:firstLine="720"/>
         <w:jc w:val="both"/>
         <w:rPr>
           <w:rFonts w:ascii="Times New Roman" w:hAnsi="Times New Roman" w:cs="Times New Roman"/>
@@ -1557,6 +1528,28 @@
           <w:lang w:val="es-VE"/>
         </w:rPr>
         <w:t xml:space="preserve"> ya que cada uno de nosotros no realizo de manera completa las actividades que nos asignamos, en cambio cada uno colaboro en el desarrollo de todas las actividades planteadas.</w:t>
+      </w:r>
+      <w:bookmarkStart w:id="0" w:name="_GoBack"/>
+      <w:bookmarkEnd w:id="0"/>
+    </w:p>
+    <w:p>
+      <w:pPr>
+        <w:spacing w:line="360" w:lineRule="auto"/>
+        <w:ind w:firstLine="720"/>
+        <w:jc w:val="both"/>
+        <w:rPr>
+          <w:rFonts w:ascii="Times New Roman" w:hAnsi="Times New Roman" w:cs="Times New Roman"/>
+          <w:sz w:val="24"/>
+          <w:lang w:val="es-VE"/>
+        </w:rPr>
+      </w:pPr>
+      <w:r>
+        <w:rPr>
+          <w:rFonts w:ascii="Times New Roman" w:hAnsi="Times New Roman" w:cs="Times New Roman"/>
+          <w:sz w:val="24"/>
+          <w:lang w:val="es-VE"/>
+        </w:rPr>
+        <w:t>Debido a falta de tiempo, tuvimos problemas con la implementación, resultó que ésta necesitaba más tiempo del que habíamos anticipado, afortunadamente hemos logrado comprender que es preferible realizar cada tarea en conjunto para así tener mayor sincronización, ponernos de acuerdo más deprisa y finalizar en los tiempos estipulados.</w:t>
       </w:r>
     </w:p>
     <w:p>
@@ -1677,25 +1670,7 @@
           <w:sz w:val="24"/>
           <w:lang w:val="es-VE"/>
         </w:rPr>
-        <w:t xml:space="preserve">Con respecto a los fracasos del proyecto se puede decir que falto más tiempo para organizarnos y realizar las validaciones correspondientes en la aplicación; esta falta de organización y distribución de tiempo fue en mi opinión lo que más afecto nuestra nota final en la rúbrica 2 porque a pesar de haber hecho todos los </w:t>
-      </w:r>
-      <w:proofErr w:type="spellStart"/>
-      <w:r>
-        <w:rPr>
-          <w:rFonts w:ascii="Times New Roman" w:hAnsi="Times New Roman" w:cs="Times New Roman"/>
-          <w:sz w:val="24"/>
-          <w:lang w:val="es-VE"/>
-        </w:rPr>
-        <w:t>CRUD’s</w:t>
-      </w:r>
-      <w:proofErr w:type="spellEnd"/>
-      <w:r>
-        <w:rPr>
-          <w:rFonts w:ascii="Times New Roman" w:hAnsi="Times New Roman" w:cs="Times New Roman"/>
-          <w:sz w:val="24"/>
-          <w:lang w:val="es-VE"/>
-        </w:rPr>
-        <w:t xml:space="preserve"> no nos centramos en los otros aspectos que también son importantes en la realización de una app transaccional.</w:t>
+        <w:t>Con respecto a los fracasos del proyecto se puede decir que falto más tiempo para organizarnos y realizar las validaciones correspondientes en la aplicación; esta falta de organización y distribución de tiempo fue en mi opinión lo que más afecto nuestra nota final en la rúbrica 2 porque a pesar de haber hecho todos los CRUD’s no nos centramos en los otros aspectos que también son importantes en la realización de una app transaccional.</w:t>
       </w:r>
     </w:p>
     <w:p>
@@ -1714,25 +1689,7 @@
           <w:sz w:val="24"/>
           <w:lang w:val="es-VE"/>
         </w:rPr>
-        <w:t xml:space="preserve">Con respecto a los logros del proyecto se puede decir que hicimos todos los </w:t>
-      </w:r>
-      <w:proofErr w:type="spellStart"/>
-      <w:r>
-        <w:rPr>
-          <w:rFonts w:ascii="Times New Roman" w:hAnsi="Times New Roman" w:cs="Times New Roman"/>
-          <w:sz w:val="24"/>
-          <w:lang w:val="es-VE"/>
-        </w:rPr>
-        <w:t>CRUD’s</w:t>
-      </w:r>
-      <w:proofErr w:type="spellEnd"/>
-      <w:r>
-        <w:rPr>
-          <w:rFonts w:ascii="Times New Roman" w:hAnsi="Times New Roman" w:cs="Times New Roman"/>
-          <w:sz w:val="24"/>
-          <w:lang w:val="es-VE"/>
-        </w:rPr>
-        <w:t xml:space="preserve"> correspondientes a nuestro modelo de base de datos, además considero que hicimos una interfaz fácil de manejar y cómoda.</w:t>
+        <w:t>Con respecto a los logros del proyecto se puede decir que hicimos todos los CRUD’s correspondientes a nuestro modelo de base de datos, además considero que hicimos una interfaz fácil de manejar y cómoda.</w:t>
       </w:r>
     </w:p>
     <w:p>
@@ -1785,10 +1742,70 @@
           <w:sz w:val="24"/>
           <w:lang w:val="es-VE"/>
         </w:rPr>
-        <w:t xml:space="preserve">Giancarlo </w:t>
-      </w:r>
-      <w:proofErr w:type="spellStart"/>
-      <w:r>
+        <w:t>Giancarlo Tricerri:</w:t>
+      </w:r>
+    </w:p>
+    <w:p>
+      <w:pPr>
+        <w:spacing w:line="276" w:lineRule="auto"/>
+        <w:ind w:firstLine="720"/>
+        <w:jc w:val="both"/>
+        <w:rPr>
+          <w:rFonts w:ascii="Times New Roman" w:hAnsi="Times New Roman" w:cs="Times New Roman"/>
+          <w:sz w:val="24"/>
+          <w:lang w:val="es-VE"/>
+        </w:rPr>
+      </w:pPr>
+      <w:r>
+        <w:rPr>
+          <w:rFonts w:ascii="Times New Roman" w:hAnsi="Times New Roman" w:cs="Times New Roman"/>
+          <w:sz w:val="24"/>
+          <w:lang w:val="es-VE"/>
+        </w:rPr>
+        <w:t>Durante las primeras entregas, la planificación, los modelos entidad relación y lógicos, logré una buena cooperación con el equipo y fui de ayuda en el modelado y en la evaluación de las reglas del negocio. Sin embargo, en la entrega de la segunda rúbrica, en la de aplicación, pude trabajar adecuadamente en la creación de las tablas y de las inserciones, básicamente realicé los Queries requeridos. Por otro lado, en la implementación de la aplicación, la conexión a la base de datos y la creación de las vistas para manipular la información desde la aplicación no trabajé lo suficiente y a la hora de la entrega faltaron muchas validaciones y algunas vistas, me faltó constancia en esa parte y debo mejorarlo.</w:t>
+      </w:r>
+    </w:p>
+    <w:p>
+      <w:pPr>
+        <w:spacing w:line="276" w:lineRule="auto"/>
+        <w:jc w:val="both"/>
+        <w:rPr>
+          <w:rFonts w:ascii="Times New Roman" w:hAnsi="Times New Roman" w:cs="Times New Roman"/>
+          <w:sz w:val="24"/>
+          <w:lang w:val="es-VE"/>
+        </w:rPr>
+      </w:pPr>
+      <w:r>
+        <w:rPr>
+          <w:rFonts w:ascii="Times New Roman" w:hAnsi="Times New Roman" w:cs="Times New Roman"/>
+          <w:sz w:val="24"/>
+          <w:lang w:val="es-VE"/>
+        </w:rPr>
+        <w:tab/>
+        <w:t>Finalmente creo que no manejamos bien el tiempo ni respetamos nuestra planificación inicial, lo cual nos dejó con muchos cabos sueltos y poco tiempo para arreglarlos.</w:t>
+      </w:r>
+    </w:p>
+    <w:p>
+      <w:pPr>
+        <w:rPr>
+          <w:rFonts w:ascii="Times New Roman" w:hAnsi="Times New Roman" w:cs="Times New Roman"/>
+          <w:sz w:val="24"/>
+          <w:lang w:val="es-VE"/>
+        </w:rPr>
+      </w:pPr>
+      <w:r>
+        <w:rPr>
+          <w:rFonts w:ascii="Times New Roman" w:hAnsi="Times New Roman" w:cs="Times New Roman"/>
+          <w:sz w:val="24"/>
+          <w:lang w:val="es-VE"/>
+        </w:rPr>
+        <w:br w:type="page"/>
+      </w:r>
+    </w:p>
+    <w:p>
+      <w:pPr>
+        <w:spacing w:line="276" w:lineRule="auto"/>
+        <w:jc w:val="both"/>
         <w:rPr>
           <w:rFonts w:ascii="Times New Roman" w:hAnsi="Times New Roman" w:cs="Times New Roman"/>
           <w:b/>
@@ -1796,9 +1813,7 @@
           <w:sz w:val="24"/>
           <w:lang w:val="es-VE"/>
         </w:rPr>
-        <w:t>Tricerri</w:t>
-      </w:r>
-      <w:proofErr w:type="spellEnd"/>
+      </w:pPr>
       <w:r>
         <w:rPr>
           <w:rFonts w:ascii="Times New Roman" w:hAnsi="Times New Roman" w:cs="Times New Roman"/>
@@ -1807,104 +1822,6 @@
           <w:sz w:val="24"/>
           <w:lang w:val="es-VE"/>
         </w:rPr>
-        <w:t>:</w:t>
-      </w:r>
-    </w:p>
-    <w:p>
-      <w:pPr>
-        <w:spacing w:line="276" w:lineRule="auto"/>
-        <w:ind w:firstLine="720"/>
-        <w:jc w:val="both"/>
-        <w:rPr>
-          <w:rFonts w:ascii="Times New Roman" w:hAnsi="Times New Roman" w:cs="Times New Roman"/>
-          <w:sz w:val="24"/>
-          <w:lang w:val="es-VE"/>
-        </w:rPr>
-      </w:pPr>
-      <w:r>
-        <w:rPr>
-          <w:rFonts w:ascii="Times New Roman" w:hAnsi="Times New Roman" w:cs="Times New Roman"/>
-          <w:sz w:val="24"/>
-          <w:lang w:val="es-VE"/>
-        </w:rPr>
-        <w:t xml:space="preserve">Durante las primeras entregas, la planificación, los modelos entidad relación y lógicos, logré una buena cooperación con el equipo y fui de ayuda en el modelado y en la evaluación de las reglas del negocio. Sin embargo, en la entrega de la segunda rúbrica, en la de aplicación, pude trabajar adecuadamente en la creación de las tablas y de las inserciones, básicamente realicé los </w:t>
-      </w:r>
-      <w:proofErr w:type="spellStart"/>
-      <w:r>
-        <w:rPr>
-          <w:rFonts w:ascii="Times New Roman" w:hAnsi="Times New Roman" w:cs="Times New Roman"/>
-          <w:sz w:val="24"/>
-          <w:lang w:val="es-VE"/>
-        </w:rPr>
-        <w:t>Queries</w:t>
-      </w:r>
-      <w:proofErr w:type="spellEnd"/>
-      <w:r>
-        <w:rPr>
-          <w:rFonts w:ascii="Times New Roman" w:hAnsi="Times New Roman" w:cs="Times New Roman"/>
-          <w:sz w:val="24"/>
-          <w:lang w:val="es-VE"/>
-        </w:rPr>
-        <w:t xml:space="preserve"> requeridos. Por otro lado, en la implementación de la aplicación, la conexión a la base de datos y la creación de las vistas para manipular la información desde la aplicación no trabajé lo suficiente y a la hora de la entrega faltaron muchas validaciones y algunas vistas, me faltó constancia en esa parte y debo mejorarlo.</w:t>
-      </w:r>
-    </w:p>
-    <w:p>
-      <w:pPr>
-        <w:spacing w:line="276" w:lineRule="auto"/>
-        <w:jc w:val="both"/>
-        <w:rPr>
-          <w:rFonts w:ascii="Times New Roman" w:hAnsi="Times New Roman" w:cs="Times New Roman"/>
-          <w:sz w:val="24"/>
-          <w:lang w:val="es-VE"/>
-        </w:rPr>
-      </w:pPr>
-      <w:r>
-        <w:rPr>
-          <w:rFonts w:ascii="Times New Roman" w:hAnsi="Times New Roman" w:cs="Times New Roman"/>
-          <w:sz w:val="24"/>
-          <w:lang w:val="es-VE"/>
-        </w:rPr>
-        <w:tab/>
-        <w:t>Finalmente creo que no manejamos bien el tiempo ni respetamos nuestra planificación inicial, lo cual nos dejó con muchos cabos sueltos y poco tiempo para arreglarlos.</w:t>
-      </w:r>
-    </w:p>
-    <w:p>
-      <w:pPr>
-        <w:rPr>
-          <w:rFonts w:ascii="Times New Roman" w:hAnsi="Times New Roman" w:cs="Times New Roman"/>
-          <w:sz w:val="24"/>
-          <w:lang w:val="es-VE"/>
-        </w:rPr>
-      </w:pPr>
-      <w:r>
-        <w:rPr>
-          <w:rFonts w:ascii="Times New Roman" w:hAnsi="Times New Roman" w:cs="Times New Roman"/>
-          <w:sz w:val="24"/>
-          <w:lang w:val="es-VE"/>
-        </w:rPr>
-        <w:br w:type="page"/>
-      </w:r>
-    </w:p>
-    <w:p>
-      <w:pPr>
-        <w:spacing w:line="276" w:lineRule="auto"/>
-        <w:jc w:val="both"/>
-        <w:rPr>
-          <w:rFonts w:ascii="Times New Roman" w:hAnsi="Times New Roman" w:cs="Times New Roman"/>
-          <w:b/>
-          <w:bCs/>
-          <w:sz w:val="24"/>
-          <w:lang w:val="es-VE"/>
-        </w:rPr>
-      </w:pPr>
-      <w:r>
-        <w:rPr>
-          <w:rFonts w:ascii="Times New Roman" w:hAnsi="Times New Roman" w:cs="Times New Roman"/>
-          <w:b/>
-          <w:bCs/>
-          <w:sz w:val="24"/>
-          <w:lang w:val="es-VE"/>
-        </w:rPr>
         <w:lastRenderedPageBreak/>
         <w:t>Ezequiel Montero:</w:t>
       </w:r>
@@ -1933,36 +1850,8 @@
           <w:sz w:val="24"/>
           <w:lang w:val="es-VE"/>
         </w:rPr>
-        <w:t xml:space="preserve">Considero que se logró cumplir el objetivo de la </w:t>
-      </w:r>
-      <w:proofErr w:type="spellStart"/>
-      <w:r>
-        <w:rPr>
-          <w:rFonts w:ascii="Times New Roman" w:hAnsi="Times New Roman" w:cs="Times New Roman"/>
-          <w:sz w:val="24"/>
-          <w:lang w:val="es-VE"/>
-        </w:rPr>
-        <w:t>rubrica</w:t>
-      </w:r>
-      <w:proofErr w:type="spellEnd"/>
-      <w:r>
-        <w:rPr>
-          <w:rFonts w:ascii="Times New Roman" w:hAnsi="Times New Roman" w:cs="Times New Roman"/>
-          <w:sz w:val="24"/>
-          <w:lang w:val="es-VE"/>
-        </w:rPr>
-        <w:t xml:space="preserve"> 1, en cuanto a la realización de los modelos y los diagramas de flujo, para dicha entrega logramos organizarnos como equipo y definir ciertas metas que hicieron posible la realización de la misma. Con respecto a la rúbrica 2, se logró cumplir con los objetivos principales, como lo eran los </w:t>
-      </w:r>
-      <w:proofErr w:type="spellStart"/>
-      <w:r>
-        <w:rPr>
-          <w:rFonts w:ascii="Times New Roman" w:hAnsi="Times New Roman" w:cs="Times New Roman"/>
-          <w:sz w:val="24"/>
-          <w:lang w:val="es-VE"/>
-        </w:rPr>
-        <w:t>CRUDs</w:t>
-      </w:r>
-      <w:proofErr w:type="spellEnd"/>
+        <w:t>Considero que se logró cumplir el objetivo de la rubrica 1, en cuanto a la realización de los modelos y los diagramas de flujo, para dicha entrega logramos organizarnos como equipo y definir ciertas metas que hicieron posible la realización de la misma. Con respecto a la rúbrica 2, se logró cumplir con los objetivos principales, como lo eran los CRUDs</w:t>
+      </w:r>
       <w:r>
         <w:rPr>
           <w:rFonts w:ascii="Times New Roman" w:hAnsi="Times New Roman" w:cs="Times New Roman"/>
@@ -2034,6 +1923,7 @@
       <w:r>
         <w:rPr>
           <w:noProof/>
+          <w:lang w:val="es-ES" w:eastAsia="es-ES"/>
         </w:rPr>
         <w:lastRenderedPageBreak/>
         <w:drawing>
@@ -2054,7 +1944,7 @@
                     </pic:cNvPicPr>
                   </pic:nvPicPr>
                   <pic:blipFill>
-                    <a:blip r:embed="rId8">
+                    <a:blip r:embed="rId9">
                       <a:extLst>
                         <a:ext uri="{28A0092B-C50C-407E-A947-70E740481C1C}">
                           <a14:useLocalDpi xmlns:a14="http://schemas.microsoft.com/office/drawing/2010/main" val="0"/>
@@ -2085,11 +1975,9 @@
           </wp:inline>
         </w:drawing>
       </w:r>
-      <w:bookmarkStart w:id="0" w:name="_GoBack"/>
-      <w:bookmarkEnd w:id="0"/>
     </w:p>
     <w:sectPr>
-      <w:footerReference w:type="default" r:id="rId9"/>
+      <w:footerReference w:type="default" r:id="rId10"/>
       <w:pgSz w:w="12240" w:h="15840"/>
       <w:pgMar w:top="1417" w:right="1701" w:bottom="1417" w:left="1701" w:header="720" w:footer="720" w:gutter="0"/>
       <w:cols w:space="720"/>
@@ -2100,7 +1988,7 @@
 </file>
 
 <file path=word/endnotes.xml><?xml version="1.0" encoding="utf-8"?>
-<w:endnotes xmlns:wpc="http://schemas.microsoft.com/office/word/2010/wordprocessingCanvas" xmlns:cx="http://schemas.microsoft.com/office/drawing/2014/chartex" xmlns:cx1="http://schemas.microsoft.com/office/drawing/2015/9/8/chartex" xmlns:cx2="http://schemas.microsoft.com/office/drawing/2015/10/21/chartex" xmlns:cx3="http://schemas.microsoft.com/office/drawing/2016/5/9/chartex" xmlns:cx4="http://schemas.microsoft.com/office/drawing/2016/5/10/chartex" xmlns:cx5="http://schemas.microsoft.com/office/drawing/2016/5/11/chartex" xmlns:cx6="http://schemas.microsoft.com/office/drawing/2016/5/12/chartex" xmlns:cx7="http://schemas.microsoft.com/office/drawing/2016/5/13/chartex" xmlns:cx8="http://schemas.microsoft.com/office/drawing/2016/5/14/chartex" xmlns:mc="http://schemas.openxmlformats.org/markup-compatibility/2006" xmlns:aink="http://schemas.microsoft.com/office/drawing/2016/ink" xmlns:am3d="http://schemas.microsoft.com/office/drawing/2017/model3d" xmlns:o="urn:schemas-microsoft-com:office:office" xmlns:r="http://schemas.openxmlformats.org/officeDocument/2006/relationships" xmlns:m="http://schemas.openxmlformats.org/officeDocument/2006/math" xmlns:v="urn:schemas-microsoft-com:vml" xmlns:wp14="http://schemas.microsoft.com/office/word/2010/wordprocessingDrawing" xmlns:wp="http://schemas.openxmlformats.org/drawingml/2006/wordprocessingDrawing" xmlns:w10="urn:schemas-microsoft-com:office:word" xmlns:w="http://schemas.openxmlformats.org/wordprocessingml/2006/main" xmlns:w14="http://schemas.microsoft.com/office/word/2010/wordml" xmlns:w15="http://schemas.microsoft.com/office/word/2012/wordml" xmlns:w16cid="http://schemas.microsoft.com/office/word/2016/wordml/cid" xmlns:w16se="http://schemas.microsoft.com/office/word/2015/wordml/symex" xmlns:wpg="http://schemas.microsoft.com/office/word/2010/wordprocessingGroup" xmlns:wpi="http://schemas.microsoft.com/office/word/2010/wordprocessingInk" xmlns:wne="http://schemas.microsoft.com/office/word/2006/wordml" xmlns:wps="http://schemas.microsoft.com/office/word/2010/wordprocessingShape" mc:Ignorable="w14 w15 w16se w16cid wp14">
+<w:endnotes xmlns:wpc="http://schemas.microsoft.com/office/word/2010/wordprocessingCanvas" xmlns:mo="http://schemas.microsoft.com/office/mac/office/2008/main" xmlns:mc="http://schemas.openxmlformats.org/markup-compatibility/2006" xmlns:mv="urn:schemas-microsoft-com:mac:vml" xmlns:o="urn:schemas-microsoft-com:office:office" xmlns:r="http://schemas.openxmlformats.org/officeDocument/2006/relationships" xmlns:m="http://schemas.openxmlformats.org/officeDocument/2006/math" xmlns:v="urn:schemas-microsoft-com:vml" xmlns:wp14="http://schemas.microsoft.com/office/word/2010/wordprocessingDrawing" xmlns:wp="http://schemas.openxmlformats.org/drawingml/2006/wordprocessingDrawing" xmlns:w10="urn:schemas-microsoft-com:office:word" xmlns:w="http://schemas.openxmlformats.org/wordprocessingml/2006/main" xmlns:w14="http://schemas.microsoft.com/office/word/2010/wordml" xmlns:wpg="http://schemas.microsoft.com/office/word/2010/wordprocessingGroup" xmlns:wpi="http://schemas.microsoft.com/office/word/2010/wordprocessingInk" xmlns:wne="http://schemas.microsoft.com/office/word/2006/wordml" xmlns:wps="http://schemas.microsoft.com/office/word/2010/wordprocessingShape" mc:Ignorable="w14 wp14">
   <w:endnote w:type="separator" w:id="-1">
     <w:p>
       <w:pPr>
@@ -2125,7 +2013,7 @@
 </file>
 
 <file path=word/footer1.xml><?xml version="1.0" encoding="utf-8"?>
-<w:ftr xmlns:wpc="http://schemas.microsoft.com/office/word/2010/wordprocessingCanvas" xmlns:cx="http://schemas.microsoft.com/office/drawing/2014/chartex" xmlns:cx1="http://schemas.microsoft.com/office/drawing/2015/9/8/chartex" xmlns:cx2="http://schemas.microsoft.com/office/drawing/2015/10/21/chartex" xmlns:cx3="http://schemas.microsoft.com/office/drawing/2016/5/9/chartex" xmlns:cx4="http://schemas.microsoft.com/office/drawing/2016/5/10/chartex" xmlns:cx5="http://schemas.microsoft.com/office/drawing/2016/5/11/chartex" xmlns:cx6="http://schemas.microsoft.com/office/drawing/2016/5/12/chartex" xmlns:cx7="http://schemas.microsoft.com/office/drawing/2016/5/13/chartex" xmlns:cx8="http://schemas.microsoft.com/office/drawing/2016/5/14/chartex" xmlns:mc="http://schemas.openxmlformats.org/markup-compatibility/2006" xmlns:aink="http://schemas.microsoft.com/office/drawing/2016/ink" xmlns:am3d="http://schemas.microsoft.com/office/drawing/2017/model3d" xmlns:o="urn:schemas-microsoft-com:office:office" xmlns:r="http://schemas.openxmlformats.org/officeDocument/2006/relationships" xmlns:m="http://schemas.openxmlformats.org/officeDocument/2006/math" xmlns:v="urn:schemas-microsoft-com:vml" xmlns:wp14="http://schemas.microsoft.com/office/word/2010/wordprocessingDrawing" xmlns:wp="http://schemas.openxmlformats.org/drawingml/2006/wordprocessingDrawing" xmlns:w10="urn:schemas-microsoft-com:office:word" xmlns:w="http://schemas.openxmlformats.org/wordprocessingml/2006/main" xmlns:w14="http://schemas.microsoft.com/office/word/2010/wordml" xmlns:w15="http://schemas.microsoft.com/office/word/2012/wordml" xmlns:w16cid="http://schemas.microsoft.com/office/word/2016/wordml/cid" xmlns:w16se="http://schemas.microsoft.com/office/word/2015/wordml/symex" xmlns:wpg="http://schemas.microsoft.com/office/word/2010/wordprocessingGroup" xmlns:wpi="http://schemas.microsoft.com/office/word/2010/wordprocessingInk" xmlns:wne="http://schemas.microsoft.com/office/word/2006/wordml" xmlns:wps="http://schemas.microsoft.com/office/word/2010/wordprocessingShape" mc:Ignorable="w14 w15 w16se w16cid wp14">
+<w:ftr xmlns:wpc="http://schemas.microsoft.com/office/word/2010/wordprocessingCanvas" xmlns:mo="http://schemas.microsoft.com/office/mac/office/2008/main" xmlns:mc="http://schemas.openxmlformats.org/markup-compatibility/2006" xmlns:mv="urn:schemas-microsoft-com:mac:vml" xmlns:o="urn:schemas-microsoft-com:office:office" xmlns:r="http://schemas.openxmlformats.org/officeDocument/2006/relationships" xmlns:m="http://schemas.openxmlformats.org/officeDocument/2006/math" xmlns:v="urn:schemas-microsoft-com:vml" xmlns:wp14="http://schemas.microsoft.com/office/word/2010/wordprocessingDrawing" xmlns:wp="http://schemas.openxmlformats.org/drawingml/2006/wordprocessingDrawing" xmlns:w10="urn:schemas-microsoft-com:office:word" xmlns:w="http://schemas.openxmlformats.org/wordprocessingml/2006/main" xmlns:w14="http://schemas.microsoft.com/office/word/2010/wordml" xmlns:wpg="http://schemas.microsoft.com/office/word/2010/wordprocessingGroup" xmlns:wpi="http://schemas.microsoft.com/office/word/2010/wordprocessingInk" xmlns:wne="http://schemas.microsoft.com/office/word/2006/wordml" xmlns:wps="http://schemas.microsoft.com/office/word/2010/wordprocessingShape" mc:Ignorable="w14 wp14">
   <w:sdt>
     <w:sdtPr>
       <w:id w:val="584572229"/>
@@ -2152,9 +2040,10 @@
         </w:r>
         <w:r>
           <w:rPr>
+            <w:noProof/>
             <w:lang w:val="es-ES"/>
           </w:rPr>
-          <w:t>2</w:t>
+          <w:t>4</w:t>
         </w:r>
         <w:r>
           <w:fldChar w:fldCharType="end"/>
@@ -2171,7 +2060,7 @@
 </file>
 
 <file path=word/footnotes.xml><?xml version="1.0" encoding="utf-8"?>
-<w:footnotes xmlns:wpc="http://schemas.microsoft.com/office/word/2010/wordprocessingCanvas" xmlns:cx="http://schemas.microsoft.com/office/drawing/2014/chartex" xmlns:cx1="http://schemas.microsoft.com/office/drawing/2015/9/8/chartex" xmlns:cx2="http://schemas.microsoft.com/office/drawing/2015/10/21/chartex" xmlns:cx3="http://schemas.microsoft.com/office/drawing/2016/5/9/chartex" xmlns:cx4="http://schemas.microsoft.com/office/drawing/2016/5/10/chartex" xmlns:cx5="http://schemas.microsoft.com/office/drawing/2016/5/11/chartex" xmlns:cx6="http://schemas.microsoft.com/office/drawing/2016/5/12/chartex" xmlns:cx7="http://schemas.microsoft.com/office/drawing/2016/5/13/chartex" xmlns:cx8="http://schemas.microsoft.com/office/drawing/2016/5/14/chartex" xmlns:mc="http://schemas.openxmlformats.org/markup-compatibility/2006" xmlns:aink="http://schemas.microsoft.com/office/drawing/2016/ink" xmlns:am3d="http://schemas.microsoft.com/office/drawing/2017/model3d" xmlns:o="urn:schemas-microsoft-com:office:office" xmlns:r="http://schemas.openxmlformats.org/officeDocument/2006/relationships" xmlns:m="http://schemas.openxmlformats.org/officeDocument/2006/math" xmlns:v="urn:schemas-microsoft-com:vml" xmlns:wp14="http://schemas.microsoft.com/office/word/2010/wordprocessingDrawing" xmlns:wp="http://schemas.openxmlformats.org/drawingml/2006/wordprocessingDrawing" xmlns:w10="urn:schemas-microsoft-com:office:word" xmlns:w="http://schemas.openxmlformats.org/wordprocessingml/2006/main" xmlns:w14="http://schemas.microsoft.com/office/word/2010/wordml" xmlns:w15="http://schemas.microsoft.com/office/word/2012/wordml" xmlns:w16cid="http://schemas.microsoft.com/office/word/2016/wordml/cid" xmlns:w16se="http://schemas.microsoft.com/office/word/2015/wordml/symex" xmlns:wpg="http://schemas.microsoft.com/office/word/2010/wordprocessingGroup" xmlns:wpi="http://schemas.microsoft.com/office/word/2010/wordprocessingInk" xmlns:wne="http://schemas.microsoft.com/office/word/2006/wordml" xmlns:wps="http://schemas.microsoft.com/office/word/2010/wordprocessingShape" mc:Ignorable="w14 w15 w16se w16cid wp14">
+<w:footnotes xmlns:wpc="http://schemas.microsoft.com/office/word/2010/wordprocessingCanvas" xmlns:mo="http://schemas.microsoft.com/office/mac/office/2008/main" xmlns:mc="http://schemas.openxmlformats.org/markup-compatibility/2006" xmlns:mv="urn:schemas-microsoft-com:mac:vml" xmlns:o="urn:schemas-microsoft-com:office:office" xmlns:r="http://schemas.openxmlformats.org/officeDocument/2006/relationships" xmlns:m="http://schemas.openxmlformats.org/officeDocument/2006/math" xmlns:v="urn:schemas-microsoft-com:vml" xmlns:wp14="http://schemas.microsoft.com/office/word/2010/wordprocessingDrawing" xmlns:wp="http://schemas.openxmlformats.org/drawingml/2006/wordprocessingDrawing" xmlns:w10="urn:schemas-microsoft-com:office:word" xmlns:w="http://schemas.openxmlformats.org/wordprocessingml/2006/main" xmlns:w14="http://schemas.microsoft.com/office/word/2010/wordml" xmlns:wpg="http://schemas.microsoft.com/office/word/2010/wordprocessingGroup" xmlns:wpi="http://schemas.microsoft.com/office/word/2010/wordprocessingInk" xmlns:wne="http://schemas.microsoft.com/office/word/2006/wordml" xmlns:wps="http://schemas.microsoft.com/office/word/2010/wordprocessingShape" mc:Ignorable="w14 wp14">
   <w:footnote w:type="separator" w:id="-1">
     <w:p>
       <w:pPr>
@@ -2196,8 +2085,8 @@
 </file>
 
 <file path=word/numbering.xml><?xml version="1.0" encoding="utf-8"?>
-<w:numbering xmlns:wpc="http://schemas.microsoft.com/office/word/2010/wordprocessingCanvas" xmlns:cx="http://schemas.microsoft.com/office/drawing/2014/chartex" xmlns:cx1="http://schemas.microsoft.com/office/drawing/2015/9/8/chartex" xmlns:cx2="http://schemas.microsoft.com/office/drawing/2015/10/21/chartex" xmlns:cx3="http://schemas.microsoft.com/office/drawing/2016/5/9/chartex" xmlns:cx4="http://schemas.microsoft.com/office/drawing/2016/5/10/chartex" xmlns:cx5="http://schemas.microsoft.com/office/drawing/2016/5/11/chartex" xmlns:cx6="http://schemas.microsoft.com/office/drawing/2016/5/12/chartex" xmlns:cx7="http://schemas.microsoft.com/office/drawing/2016/5/13/chartex" xmlns:cx8="http://schemas.microsoft.com/office/drawing/2016/5/14/chartex" xmlns:mc="http://schemas.openxmlformats.org/markup-compatibility/2006" xmlns:aink="http://schemas.microsoft.com/office/drawing/2016/ink" xmlns:am3d="http://schemas.microsoft.com/office/drawing/2017/model3d" xmlns:o="urn:schemas-microsoft-com:office:office" xmlns:r="http://schemas.openxmlformats.org/officeDocument/2006/relationships" xmlns:m="http://schemas.openxmlformats.org/officeDocument/2006/math" xmlns:v="urn:schemas-microsoft-com:vml" xmlns:wp14="http://schemas.microsoft.com/office/word/2010/wordprocessingDrawing" xmlns:wp="http://schemas.openxmlformats.org/drawingml/2006/wordprocessingDrawing" xmlns:w10="urn:schemas-microsoft-com:office:word" xmlns:w="http://schemas.openxmlformats.org/wordprocessingml/2006/main" xmlns:w14="http://schemas.microsoft.com/office/word/2010/wordml" xmlns:w15="http://schemas.microsoft.com/office/word/2012/wordml" xmlns:w16cid="http://schemas.microsoft.com/office/word/2016/wordml/cid" xmlns:w16se="http://schemas.microsoft.com/office/word/2015/wordml/symex" xmlns:wpg="http://schemas.microsoft.com/office/word/2010/wordprocessingGroup" xmlns:wpi="http://schemas.microsoft.com/office/word/2010/wordprocessingInk" xmlns:wne="http://schemas.microsoft.com/office/word/2006/wordml" xmlns:wps="http://schemas.microsoft.com/office/word/2010/wordprocessingShape" mc:Ignorable="w14 w15 w16se w16cid wp14">
-  <w:abstractNum w:abstractNumId="0" w15:restartNumberingAfterBreak="0">
+<w:numbering xmlns:wpc="http://schemas.microsoft.com/office/word/2010/wordprocessingCanvas" xmlns:mo="http://schemas.microsoft.com/office/mac/office/2008/main" xmlns:mc="http://schemas.openxmlformats.org/markup-compatibility/2006" xmlns:mv="urn:schemas-microsoft-com:mac:vml" xmlns:o="urn:schemas-microsoft-com:office:office" xmlns:r="http://schemas.openxmlformats.org/officeDocument/2006/relationships" xmlns:m="http://schemas.openxmlformats.org/officeDocument/2006/math" xmlns:v="urn:schemas-microsoft-com:vml" xmlns:wp14="http://schemas.microsoft.com/office/word/2010/wordprocessingDrawing" xmlns:wp="http://schemas.openxmlformats.org/drawingml/2006/wordprocessingDrawing" xmlns:w10="urn:schemas-microsoft-com:office:word" xmlns:w="http://schemas.openxmlformats.org/wordprocessingml/2006/main" xmlns:w14="http://schemas.microsoft.com/office/word/2010/wordml" xmlns:wpg="http://schemas.microsoft.com/office/word/2010/wordprocessingGroup" xmlns:wpi="http://schemas.microsoft.com/office/word/2010/wordprocessingInk" xmlns:wne="http://schemas.microsoft.com/office/word/2006/wordml" xmlns:wps="http://schemas.microsoft.com/office/word/2010/wordprocessingShape" mc:Ignorable="w14 wp14">
+  <w:abstractNum w:abstractNumId="0">
     <w:nsid w:val="11757269"/>
     <w:multiLevelType w:val="hybridMultilevel"/>
     <w:tmpl w:val="C9601600"/>
@@ -2310,7 +2199,7 @@
       </w:rPr>
     </w:lvl>
   </w:abstractNum>
-  <w:abstractNum w:abstractNumId="1" w15:restartNumberingAfterBreak="0">
+  <w:abstractNum w:abstractNumId="1">
     <w:nsid w:val="28A31D55"/>
     <w:multiLevelType w:val="hybridMultilevel"/>
     <w:tmpl w:val="ECD2CF6C"/>
@@ -2423,7 +2312,7 @@
       </w:rPr>
     </w:lvl>
   </w:abstractNum>
-  <w:abstractNum w:abstractNumId="2" w15:restartNumberingAfterBreak="0">
+  <w:abstractNum w:abstractNumId="2">
     <w:nsid w:val="35233E1E"/>
     <w:multiLevelType w:val="hybridMultilevel"/>
     <w:tmpl w:val="7354E5F2"/>
@@ -2536,7 +2425,7 @@
       </w:rPr>
     </w:lvl>
   </w:abstractNum>
-  <w:abstractNum w:abstractNumId="3" w15:restartNumberingAfterBreak="0">
+  <w:abstractNum w:abstractNumId="3">
     <w:nsid w:val="3A3B3756"/>
     <w:multiLevelType w:val="multilevel"/>
     <w:tmpl w:val="BA9098D2"/>
@@ -2654,7 +2543,7 @@
       </w:rPr>
     </w:lvl>
   </w:abstractNum>
-  <w:abstractNum w:abstractNumId="4" w15:restartNumberingAfterBreak="0">
+  <w:abstractNum w:abstractNumId="4">
     <w:nsid w:val="4C342760"/>
     <w:multiLevelType w:val="hybridMultilevel"/>
     <w:tmpl w:val="B60EE1D4"/>
@@ -2767,7 +2656,7 @@
       </w:rPr>
     </w:lvl>
   </w:abstractNum>
-  <w:abstractNum w:abstractNumId="5" w15:restartNumberingAfterBreak="0">
+  <w:abstractNum w:abstractNumId="5">
     <w:nsid w:val="63AD2920"/>
     <w:multiLevelType w:val="multilevel"/>
     <w:tmpl w:val="CF14C654"/>
@@ -2898,7 +2787,7 @@
       </w:rPr>
     </w:lvl>
   </w:abstractNum>
-  <w:abstractNum w:abstractNumId="6" w15:restartNumberingAfterBreak="0">
+  <w:abstractNum w:abstractNumId="6">
     <w:nsid w:val="6E2263E8"/>
     <w:multiLevelType w:val="multilevel"/>
     <w:tmpl w:val="BA9098D2"/>
@@ -3041,7 +2930,7 @@
 </file>
 
 <file path=word/styles.xml><?xml version="1.0" encoding="utf-8"?>
-<w:styles xmlns:mc="http://schemas.openxmlformats.org/markup-compatibility/2006" xmlns:r="http://schemas.openxmlformats.org/officeDocument/2006/relationships" xmlns:w="http://schemas.openxmlformats.org/wordprocessingml/2006/main" xmlns:w14="http://schemas.microsoft.com/office/word/2010/wordml" xmlns:w15="http://schemas.microsoft.com/office/word/2012/wordml" xmlns:w16cid="http://schemas.microsoft.com/office/word/2016/wordml/cid" xmlns:w16se="http://schemas.microsoft.com/office/word/2015/wordml/symex" mc:Ignorable="w14 w15 w16se w16cid">
+<w:styles xmlns:mc="http://schemas.openxmlformats.org/markup-compatibility/2006" xmlns:r="http://schemas.openxmlformats.org/officeDocument/2006/relationships" xmlns:w="http://schemas.openxmlformats.org/wordprocessingml/2006/main" xmlns:w14="http://schemas.microsoft.com/office/word/2010/wordml" mc:Ignorable="w14">
   <w:docDefaults>
     <w:rPrDefault>
       <w:rPr>
@@ -3057,383 +2946,153 @@
       </w:pPr>
     </w:pPrDefault>
   </w:docDefaults>
-  <w:latentStyles w:defLockedState="0" w:defUIPriority="99" w:defSemiHidden="0" w:defUnhideWhenUsed="0" w:defQFormat="0" w:count="376">
-    <w:lsdException w:name="Normal" w:uiPriority="0" w:qFormat="1"/>
-    <w:lsdException w:name="heading 1" w:uiPriority="9" w:qFormat="1"/>
-    <w:lsdException w:name="heading 2" w:semiHidden="1" w:uiPriority="9" w:unhideWhenUsed="1" w:qFormat="1"/>
-    <w:lsdException w:name="heading 3" w:semiHidden="1" w:uiPriority="9" w:unhideWhenUsed="1" w:qFormat="1"/>
-    <w:lsdException w:name="heading 4" w:semiHidden="1" w:uiPriority="9" w:unhideWhenUsed="1" w:qFormat="1"/>
-    <w:lsdException w:name="heading 5" w:semiHidden="1" w:uiPriority="9" w:unhideWhenUsed="1" w:qFormat="1"/>
-    <w:lsdException w:name="heading 6" w:semiHidden="1" w:uiPriority="9" w:unhideWhenUsed="1" w:qFormat="1"/>
-    <w:lsdException w:name="heading 7" w:semiHidden="1" w:uiPriority="9" w:unhideWhenUsed="1" w:qFormat="1"/>
-    <w:lsdException w:name="heading 8" w:semiHidden="1" w:uiPriority="9" w:unhideWhenUsed="1" w:qFormat="1"/>
-    <w:lsdException w:name="heading 9" w:semiHidden="1" w:uiPriority="9" w:unhideWhenUsed="1" w:qFormat="1"/>
-    <w:lsdException w:name="index 1" w:semiHidden="1" w:unhideWhenUsed="1"/>
-    <w:lsdException w:name="index 2" w:semiHidden="1" w:unhideWhenUsed="1"/>
-    <w:lsdException w:name="index 3" w:semiHidden="1" w:unhideWhenUsed="1"/>
-    <w:lsdException w:name="index 4" w:semiHidden="1" w:unhideWhenUsed="1"/>
-    <w:lsdException w:name="index 5" w:semiHidden="1" w:unhideWhenUsed="1"/>
-    <w:lsdException w:name="index 6" w:semiHidden="1" w:unhideWhenUsed="1"/>
-    <w:lsdException w:name="index 7" w:semiHidden="1" w:unhideWhenUsed="1"/>
-    <w:lsdException w:name="index 8" w:semiHidden="1" w:unhideWhenUsed="1"/>
-    <w:lsdException w:name="index 9" w:semiHidden="1" w:unhideWhenUsed="1"/>
-    <w:lsdException w:name="toc 1" w:semiHidden="1" w:uiPriority="39" w:unhideWhenUsed="1"/>
-    <w:lsdException w:name="toc 2" w:semiHidden="1" w:uiPriority="39" w:unhideWhenUsed="1"/>
-    <w:lsdException w:name="toc 3" w:semiHidden="1" w:uiPriority="39" w:unhideWhenUsed="1"/>
-    <w:lsdException w:name="toc 4" w:semiHidden="1" w:uiPriority="39" w:unhideWhenUsed="1"/>
-    <w:lsdException w:name="toc 5" w:semiHidden="1" w:uiPriority="39" w:unhideWhenUsed="1"/>
-    <w:lsdException w:name="toc 6" w:semiHidden="1" w:uiPriority="39" w:unhideWhenUsed="1"/>
-    <w:lsdException w:name="toc 7" w:semiHidden="1" w:uiPriority="39" w:unhideWhenUsed="1"/>
-    <w:lsdException w:name="toc 8" w:semiHidden="1" w:uiPriority="39" w:unhideWhenUsed="1"/>
-    <w:lsdException w:name="toc 9" w:semiHidden="1" w:uiPriority="39" w:unhideWhenUsed="1"/>
-    <w:lsdException w:name="Normal Indent" w:semiHidden="1" w:unhideWhenUsed="1"/>
-    <w:lsdException w:name="footnote text" w:semiHidden="1" w:unhideWhenUsed="1"/>
-    <w:lsdException w:name="annotation text" w:semiHidden="1" w:unhideWhenUsed="1"/>
-    <w:lsdException w:name="header" w:semiHidden="1" w:unhideWhenUsed="1"/>
-    <w:lsdException w:name="footer" w:semiHidden="1" w:unhideWhenUsed="1"/>
-    <w:lsdException w:name="index heading" w:semiHidden="1" w:unhideWhenUsed="1"/>
-    <w:lsdException w:name="caption" w:semiHidden="1" w:uiPriority="35" w:unhideWhenUsed="1" w:qFormat="1"/>
-    <w:lsdException w:name="table of figures" w:semiHidden="1" w:unhideWhenUsed="1"/>
-    <w:lsdException w:name="envelope address" w:semiHidden="1" w:unhideWhenUsed="1"/>
-    <w:lsdException w:name="envelope return" w:semiHidden="1" w:unhideWhenUsed="1"/>
-    <w:lsdException w:name="footnote reference" w:semiHidden="1" w:unhideWhenUsed="1"/>
-    <w:lsdException w:name="annotation reference" w:semiHidden="1" w:unhideWhenUsed="1"/>
-    <w:lsdException w:name="line number" w:semiHidden="1" w:unhideWhenUsed="1"/>
-    <w:lsdException w:name="page number" w:semiHidden="1" w:unhideWhenUsed="1"/>
-    <w:lsdException w:name="endnote reference" w:semiHidden="1" w:unhideWhenUsed="1"/>
-    <w:lsdException w:name="endnote text" w:semiHidden="1" w:unhideWhenUsed="1"/>
-    <w:lsdException w:name="table of authorities" w:semiHidden="1" w:unhideWhenUsed="1"/>
-    <w:lsdException w:name="macro" w:semiHidden="1" w:unhideWhenUsed="1"/>
-    <w:lsdException w:name="toa heading" w:semiHidden="1" w:unhideWhenUsed="1"/>
-    <w:lsdException w:name="List" w:semiHidden="1" w:unhideWhenUsed="1"/>
-    <w:lsdException w:name="List Bullet" w:semiHidden="1" w:unhideWhenUsed="1"/>
-    <w:lsdException w:name="List Number" w:semiHidden="1" w:unhideWhenUsed="1"/>
-    <w:lsdException w:name="List 2" w:semiHidden="1" w:unhideWhenUsed="1"/>
-    <w:lsdException w:name="List 3" w:semiHidden="1" w:unhideWhenUsed="1"/>
-    <w:lsdException w:name="List 4" w:semiHidden="1" w:unhideWhenUsed="1"/>
-    <w:lsdException w:name="List 5" w:semiHidden="1" w:unhideWhenUsed="1"/>
-    <w:lsdException w:name="List Bullet 2" w:semiHidden="1" w:unhideWhenUsed="1"/>
-    <w:lsdException w:name="List Bullet 3" w:semiHidden="1" w:unhideWhenUsed="1"/>
-    <w:lsdException w:name="List Bullet 4" w:semiHidden="1" w:unhideWhenUsed="1"/>
-    <w:lsdException w:name="List Bullet 5" w:semiHidden="1" w:unhideWhenUsed="1"/>
-    <w:lsdException w:name="List Number 2" w:semiHidden="1" w:unhideWhenUsed="1"/>
-    <w:lsdException w:name="List Number 3" w:semiHidden="1" w:unhideWhenUsed="1"/>
-    <w:lsdException w:name="List Number 4" w:semiHidden="1" w:unhideWhenUsed="1"/>
-    <w:lsdException w:name="List Number 5" w:semiHidden="1" w:unhideWhenUsed="1"/>
-    <w:lsdException w:name="Title" w:uiPriority="10" w:qFormat="1"/>
-    <w:lsdException w:name="Closing" w:semiHidden="1" w:unhideWhenUsed="1"/>
-    <w:lsdException w:name="Signature" w:semiHidden="1" w:unhideWhenUsed="1"/>
-    <w:lsdException w:name="Default Paragraph Font" w:semiHidden="1" w:uiPriority="1" w:unhideWhenUsed="1"/>
-    <w:lsdException w:name="Body Text" w:semiHidden="1" w:unhideWhenUsed="1"/>
-    <w:lsdException w:name="Body Text Indent" w:semiHidden="1" w:unhideWhenUsed="1"/>
-    <w:lsdException w:name="List Continue" w:semiHidden="1" w:unhideWhenUsed="1"/>
-    <w:lsdException w:name="List Continue 2" w:semiHidden="1" w:unhideWhenUsed="1"/>
-    <w:lsdException w:name="List Continue 3" w:semiHidden="1" w:unhideWhenUsed="1"/>
-    <w:lsdException w:name="List Continue 4" w:semiHidden="1" w:unhideWhenUsed="1"/>
-    <w:lsdException w:name="List Continue 5" w:semiHidden="1" w:unhideWhenUsed="1"/>
-    <w:lsdException w:name="Message Header" w:semiHidden="1" w:unhideWhenUsed="1"/>
-    <w:lsdException w:name="Subtitle" w:uiPriority="11" w:qFormat="1"/>
-    <w:lsdException w:name="Salutation" w:semiHidden="1" w:unhideWhenUsed="1"/>
-    <w:lsdException w:name="Date" w:semiHidden="1" w:unhideWhenUsed="1"/>
-    <w:lsdException w:name="Body Text First Indent" w:semiHidden="1" w:unhideWhenUsed="1"/>
-    <w:lsdException w:name="Body Text First Indent 2" w:semiHidden="1" w:unhideWhenUsed="1"/>
-    <w:lsdException w:name="Note Heading" w:semiHidden="1" w:unhideWhenUsed="1"/>
-    <w:lsdException w:name="Body Text 2" w:semiHidden="1" w:unhideWhenUsed="1"/>
-    <w:lsdException w:name="Body Text 3" w:semiHidden="1" w:unhideWhenUsed="1"/>
-    <w:lsdException w:name="Body Text Indent 2" w:semiHidden="1" w:unhideWhenUsed="1"/>
-    <w:lsdException w:name="Body Text Indent 3" w:semiHidden="1" w:unhideWhenUsed="1"/>
-    <w:lsdException w:name="Block Text" w:semiHidden="1" w:unhideWhenUsed="1"/>
-    <w:lsdException w:name="Hyperlink" w:semiHidden="1" w:unhideWhenUsed="1"/>
-    <w:lsdException w:name="FollowedHyperlink" w:semiHidden="1" w:unhideWhenUsed="1"/>
-    <w:lsdException w:name="Strong" w:uiPriority="22" w:qFormat="1"/>
-    <w:lsdException w:name="Emphasis" w:uiPriority="20" w:qFormat="1"/>
-    <w:lsdException w:name="Document Map" w:semiHidden="1" w:unhideWhenUsed="1"/>
-    <w:lsdException w:name="Plain Text" w:semiHidden="1" w:unhideWhenUsed="1"/>
-    <w:lsdException w:name="E-mail Signature" w:semiHidden="1" w:unhideWhenUsed="1"/>
-    <w:lsdException w:name="HTML Top of Form" w:semiHidden="1" w:unhideWhenUsed="1"/>
-    <w:lsdException w:name="HTML Bottom of Form" w:semiHidden="1" w:unhideWhenUsed="1"/>
-    <w:lsdException w:name="Normal (Web)" w:semiHidden="1" w:unhideWhenUsed="1"/>
-    <w:lsdException w:name="HTML Acronym" w:semiHidden="1" w:unhideWhenUsed="1"/>
-    <w:lsdException w:name="HTML Address" w:semiHidden="1" w:unhideWhenUsed="1"/>
-    <w:lsdException w:name="HTML Cite" w:semiHidden="1" w:unhideWhenUsed="1"/>
-    <w:lsdException w:name="HTML Code" w:semiHidden="1" w:unhideWhenUsed="1"/>
-    <w:lsdException w:name="HTML Definition" w:semiHidden="1" w:unhideWhenUsed="1"/>
-    <w:lsdException w:name="HTML Keyboard" w:semiHidden="1" w:unhideWhenUsed="1"/>
-    <w:lsdException w:name="HTML Preformatted" w:semiHidden="1" w:unhideWhenUsed="1"/>
-    <w:lsdException w:name="HTML Sample" w:semiHidden="1" w:unhideWhenUsed="1"/>
-    <w:lsdException w:name="HTML Typewriter" w:semiHidden="1" w:unhideWhenUsed="1"/>
-    <w:lsdException w:name="HTML Variable" w:semiHidden="1" w:unhideWhenUsed="1"/>
-    <w:lsdException w:name="Normal Table" w:semiHidden="1" w:unhideWhenUsed="1"/>
-    <w:lsdException w:name="annotation subject" w:semiHidden="1" w:unhideWhenUsed="1"/>
-    <w:lsdException w:name="No List" w:semiHidden="1" w:unhideWhenUsed="1"/>
-    <w:lsdException w:name="Outline List 1" w:semiHidden="1" w:unhideWhenUsed="1"/>
-    <w:lsdException w:name="Outline List 2" w:semiHidden="1" w:unhideWhenUsed="1"/>
-    <w:lsdException w:name="Outline List 3" w:semiHidden="1" w:unhideWhenUsed="1"/>
-    <w:lsdException w:name="Table Simple 1" w:semiHidden="1" w:unhideWhenUsed="1"/>
-    <w:lsdException w:name="Table Simple 2" w:semiHidden="1" w:unhideWhenUsed="1"/>
-    <w:lsdException w:name="Table Simple 3" w:semiHidden="1" w:unhideWhenUsed="1"/>
-    <w:lsdException w:name="Table Classic 1" w:semiHidden="1" w:unhideWhenUsed="1"/>
-    <w:lsdException w:name="Table Classic 2" w:semiHidden="1" w:unhideWhenUsed="1"/>
-    <w:lsdException w:name="Table Classic 3" w:semiHidden="1" w:unhideWhenUsed="1"/>
-    <w:lsdException w:name="Table Classic 4" w:semiHidden="1" w:unhideWhenUsed="1"/>
-    <w:lsdException w:name="Table Colorful 1" w:semiHidden="1" w:unhideWhenUsed="1"/>
-    <w:lsdException w:name="Table Colorful 2" w:semiHidden="1" w:unhideWhenUsed="1"/>
-    <w:lsdException w:name="Table Colorful 3" w:semiHidden="1" w:unhideWhenUsed="1"/>
-    <w:lsdException w:name="Table Columns 1" w:semiHidden="1" w:unhideWhenUsed="1"/>
-    <w:lsdException w:name="Table Columns 2" w:semiHidden="1" w:unhideWhenUsed="1"/>
-    <w:lsdException w:name="Table Columns 3" w:semiHidden="1" w:unhideWhenUsed="1"/>
-    <w:lsdException w:name="Table Columns 4" w:semiHidden="1" w:unhideWhenUsed="1"/>
-    <w:lsdException w:name="Table Columns 5" w:semiHidden="1" w:unhideWhenUsed="1"/>
-    <w:lsdException w:name="Table Grid 1" w:semiHidden="1" w:unhideWhenUsed="1"/>
-    <w:lsdException w:name="Table Grid 2" w:semiHidden="1" w:unhideWhenUsed="1"/>
-    <w:lsdException w:name="Table Grid 3" w:semiHidden="1" w:unhideWhenUsed="1"/>
-    <w:lsdException w:name="Table Grid 4" w:semiHidden="1" w:unhideWhenUsed="1"/>
-    <w:lsdException w:name="Table Grid 5" w:semiHidden="1" w:unhideWhenUsed="1"/>
-    <w:lsdException w:name="Table Grid 6" w:semiHidden="1" w:unhideWhenUsed="1"/>
-    <w:lsdException w:name="Table Grid 7" w:semiHidden="1" w:unhideWhenUsed="1"/>
-    <w:lsdException w:name="Table Grid 8" w:semiHidden="1" w:unhideWhenUsed="1"/>
-    <w:lsdException w:name="Table List 1" w:semiHidden="1" w:unhideWhenUsed="1"/>
-    <w:lsdException w:name="Table List 2" w:semiHidden="1" w:unhideWhenUsed="1"/>
-    <w:lsdException w:name="Table List 3" w:semiHidden="1" w:unhideWhenUsed="1"/>
-    <w:lsdException w:name="Table List 4" w:semiHidden="1" w:unhideWhenUsed="1"/>
-    <w:lsdException w:name="Table List 5" w:semiHidden="1" w:unhideWhenUsed="1"/>
-    <w:lsdException w:name="Table List 6" w:semiHidden="1" w:unhideWhenUsed="1"/>
-    <w:lsdException w:name="Table List 7" w:semiHidden="1" w:unhideWhenUsed="1"/>
-    <w:lsdException w:name="Table List 8" w:semiHidden="1" w:unhideWhenUsed="1"/>
-    <w:lsdException w:name="Table 3D effects 1" w:semiHidden="1" w:unhideWhenUsed="1"/>
-    <w:lsdException w:name="Table 3D effects 2" w:semiHidden="1" w:unhideWhenUsed="1"/>
-    <w:lsdException w:name="Table 3D effects 3" w:semiHidden="1" w:unhideWhenUsed="1"/>
-    <w:lsdException w:name="Table Contemporary" w:semiHidden="1" w:unhideWhenUsed="1"/>
-    <w:lsdException w:name="Table Elegant" w:semiHidden="1" w:unhideWhenUsed="1"/>
-    <w:lsdException w:name="Table Professional" w:semiHidden="1" w:unhideWhenUsed="1"/>
-    <w:lsdException w:name="Table Subtle 1" w:semiHidden="1" w:unhideWhenUsed="1"/>
-    <w:lsdException w:name="Table Subtle 2" w:semiHidden="1" w:unhideWhenUsed="1"/>
-    <w:lsdException w:name="Table Web 1" w:semiHidden="1" w:unhideWhenUsed="1"/>
-    <w:lsdException w:name="Table Web 2" w:semiHidden="1" w:unhideWhenUsed="1"/>
-    <w:lsdException w:name="Table Web 3" w:semiHidden="1" w:unhideWhenUsed="1"/>
-    <w:lsdException w:name="Balloon Text" w:semiHidden="1" w:unhideWhenUsed="1"/>
-    <w:lsdException w:name="Table Grid" w:uiPriority="39"/>
-    <w:lsdException w:name="Table Theme" w:semiHidden="1" w:unhideWhenUsed="1"/>
-    <w:lsdException w:name="Placeholder Text" w:semiHidden="1"/>
-    <w:lsdException w:name="No Spacing" w:uiPriority="1" w:qFormat="1"/>
-    <w:lsdException w:name="Light Shading" w:uiPriority="60"/>
-    <w:lsdException w:name="Light List" w:uiPriority="61"/>
-    <w:lsdException w:name="Light Grid" w:uiPriority="62"/>
-    <w:lsdException w:name="Medium Shading 1" w:uiPriority="63"/>
-    <w:lsdException w:name="Medium Shading 2" w:uiPriority="64"/>
-    <w:lsdException w:name="Medium List 1" w:uiPriority="65"/>
-    <w:lsdException w:name="Medium List 2" w:uiPriority="66"/>
-    <w:lsdException w:name="Medium Grid 1" w:uiPriority="67"/>
-    <w:lsdException w:name="Medium Grid 2" w:uiPriority="68"/>
-    <w:lsdException w:name="Medium Grid 3" w:uiPriority="69"/>
-    <w:lsdException w:name="Dark List" w:uiPriority="70"/>
-    <w:lsdException w:name="Colorful Shading" w:uiPriority="71"/>
-    <w:lsdException w:name="Colorful List" w:uiPriority="72"/>
-    <w:lsdException w:name="Colorful Grid" w:uiPriority="73"/>
-    <w:lsdException w:name="Light Shading Accent 1" w:uiPriority="60"/>
-    <w:lsdException w:name="Light List Accent 1" w:uiPriority="61"/>
-    <w:lsdException w:name="Light Grid Accent 1" w:uiPriority="62"/>
-    <w:lsdException w:name="Medium Shading 1 Accent 1" w:uiPriority="63"/>
-    <w:lsdException w:name="Medium Shading 2 Accent 1" w:uiPriority="64"/>
-    <w:lsdException w:name="Medium List 1 Accent 1" w:uiPriority="65"/>
-    <w:lsdException w:name="Revision" w:semiHidden="1"/>
-    <w:lsdException w:name="List Paragraph" w:uiPriority="34" w:qFormat="1"/>
-    <w:lsdException w:name="Quote" w:uiPriority="29" w:qFormat="1"/>
-    <w:lsdException w:name="Intense Quote" w:uiPriority="30" w:qFormat="1"/>
-    <w:lsdException w:name="Medium List 2 Accent 1" w:uiPriority="66"/>
-    <w:lsdException w:name="Medium Grid 1 Accent 1" w:uiPriority="67"/>
-    <w:lsdException w:name="Medium Grid 2 Accent 1" w:uiPriority="68"/>
-    <w:lsdException w:name="Medium Grid 3 Accent 1" w:uiPriority="69"/>
-    <w:lsdException w:name="Dark List Accent 1" w:uiPriority="70"/>
-    <w:lsdException w:name="Colorful Shading Accent 1" w:uiPriority="71"/>
-    <w:lsdException w:name="Colorful List Accent 1" w:uiPriority="72"/>
-    <w:lsdException w:name="Colorful Grid Accent 1" w:uiPriority="73"/>
-    <w:lsdException w:name="Light Shading Accent 2" w:uiPriority="60"/>
-    <w:lsdException w:name="Light List Accent 2" w:uiPriority="61"/>
-    <w:lsdException w:name="Light Grid Accent 2" w:uiPriority="62"/>
-    <w:lsdException w:name="Medium Shading 1 Accent 2" w:uiPriority="63"/>
-    <w:lsdException w:name="Medium Shading 2 Accent 2" w:uiPriority="64"/>
-    <w:lsdException w:name="Medium List 1 Accent 2" w:uiPriority="65"/>
-    <w:lsdException w:name="Medium List 2 Accent 2" w:uiPriority="66"/>
-    <w:lsdException w:name="Medium Grid 1 Accent 2" w:uiPriority="67"/>
-    <w:lsdException w:name="Medium Grid 2 Accent 2" w:uiPriority="68"/>
-    <w:lsdException w:name="Medium Grid 3 Accent 2" w:uiPriority="69"/>
-    <w:lsdException w:name="Dark List Accent 2" w:uiPriority="70"/>
-    <w:lsdException w:name="Colorful Shading Accent 2" w:uiPriority="71"/>
-    <w:lsdException w:name="Colorful List Accent 2" w:uiPriority="72"/>
-    <w:lsdException w:name="Colorful Grid Accent 2" w:uiPriority="73"/>
-    <w:lsdException w:name="Light Shading Accent 3" w:uiPriority="60"/>
-    <w:lsdException w:name="Light List Accent 3" w:uiPriority="61"/>
-    <w:lsdException w:name="Light Grid Accent 3" w:uiPriority="62"/>
-    <w:lsdException w:name="Medium Shading 1 Accent 3" w:uiPriority="63"/>
-    <w:lsdException w:name="Medium Shading 2 Accent 3" w:uiPriority="64"/>
-    <w:lsdException w:name="Medium List 1 Accent 3" w:uiPriority="65"/>
-    <w:lsdException w:name="Medium List 2 Accent 3" w:uiPriority="66"/>
-    <w:lsdException w:name="Medium Grid 1 Accent 3" w:uiPriority="67"/>
-    <w:lsdException w:name="Medium Grid 2 Accent 3" w:uiPriority="68"/>
-    <w:lsdException w:name="Medium Grid 3 Accent 3" w:uiPriority="69"/>
-    <w:lsdException w:name="Dark List Accent 3" w:uiPriority="70"/>
-    <w:lsdException w:name="Colorful Shading Accent 3" w:uiPriority="71"/>
-    <w:lsdException w:name="Colorful List Accent 3" w:uiPriority="72"/>
-    <w:lsdException w:name="Colorful Grid Accent 3" w:uiPriority="73"/>
-    <w:lsdException w:name="Light Shading Accent 4" w:uiPriority="60"/>
-    <w:lsdException w:name="Light List Accent 4" w:uiPriority="61"/>
-    <w:lsdException w:name="Light Grid Accent 4" w:uiPriority="62"/>
-    <w:lsdException w:name="Medium Shading 1 Accent 4" w:uiPriority="63"/>
-    <w:lsdException w:name="Medium Shading 2 Accent 4" w:uiPriority="64"/>
-    <w:lsdException w:name="Medium List 1 Accent 4" w:uiPriority="65"/>
-    <w:lsdException w:name="Medium List 2 Accent 4" w:uiPriority="66"/>
-    <w:lsdException w:name="Medium Grid 1 Accent 4" w:uiPriority="67"/>
-    <w:lsdException w:name="Medium Grid 2 Accent 4" w:uiPriority="68"/>
-    <w:lsdException w:name="Medium Grid 3 Accent 4" w:uiPriority="69"/>
-    <w:lsdException w:name="Dark List Accent 4" w:uiPriority="70"/>
-    <w:lsdException w:name="Colorful Shading Accent 4" w:uiPriority="71"/>
-    <w:lsdException w:name="Colorful List Accent 4" w:uiPriority="72"/>
-    <w:lsdException w:name="Colorful Grid Accent 4" w:uiPriority="73"/>
-    <w:lsdException w:name="Light Shading Accent 5" w:uiPriority="60"/>
-    <w:lsdException w:name="Light List Accent 5" w:uiPriority="61"/>
-    <w:lsdException w:name="Light Grid Accent 5" w:uiPriority="62"/>
-    <w:lsdException w:name="Medium Shading 1 Accent 5" w:uiPriority="63"/>
-    <w:lsdException w:name="Medium Shading 2 Accent 5" w:uiPriority="64"/>
-    <w:lsdException w:name="Medium List 1 Accent 5" w:uiPriority="65"/>
-    <w:lsdException w:name="Medium List 2 Accent 5" w:uiPriority="66"/>
-    <w:lsdException w:name="Medium Grid 1 Accent 5" w:uiPriority="67"/>
-    <w:lsdException w:name="Medium Grid 2 Accent 5" w:uiPriority="68"/>
-    <w:lsdException w:name="Medium Grid 3 Accent 5" w:uiPriority="69"/>
-    <w:lsdException w:name="Dark List Accent 5" w:uiPriority="70"/>
-    <w:lsdException w:name="Colorful Shading Accent 5" w:uiPriority="71"/>
-    <w:lsdException w:name="Colorful List Accent 5" w:uiPriority="72"/>
-    <w:lsdException w:name="Colorful Grid Accent 5" w:uiPriority="73"/>
-    <w:lsdException w:name="Light Shading Accent 6" w:uiPriority="60"/>
-    <w:lsdException w:name="Light List Accent 6" w:uiPriority="61"/>
-    <w:lsdException w:name="Light Grid Accent 6" w:uiPriority="62"/>
-    <w:lsdException w:name="Medium Shading 1 Accent 6" w:uiPriority="63"/>
-    <w:lsdException w:name="Medium Shading 2 Accent 6" w:uiPriority="64"/>
-    <w:lsdException w:name="Medium List 1 Accent 6" w:uiPriority="65"/>
-    <w:lsdException w:name="Medium List 2 Accent 6" w:uiPriority="66"/>
-    <w:lsdException w:name="Medium Grid 1 Accent 6" w:uiPriority="67"/>
-    <w:lsdException w:name="Medium Grid 2 Accent 6" w:uiPriority="68"/>
-    <w:lsdException w:name="Medium Grid 3 Accent 6" w:uiPriority="69"/>
-    <w:lsdException w:name="Dark List Accent 6" w:uiPriority="70"/>
-    <w:lsdException w:name="Colorful Shading Accent 6" w:uiPriority="71"/>
-    <w:lsdException w:name="Colorful List Accent 6" w:uiPriority="72"/>
-    <w:lsdException w:name="Colorful Grid Accent 6" w:uiPriority="73"/>
-    <w:lsdException w:name="Subtle Emphasis" w:uiPriority="19" w:qFormat="1"/>
-    <w:lsdException w:name="Intense Emphasis" w:uiPriority="21" w:qFormat="1"/>
-    <w:lsdException w:name="Subtle Reference" w:uiPriority="31" w:qFormat="1"/>
-    <w:lsdException w:name="Intense Reference" w:uiPriority="32" w:qFormat="1"/>
-    <w:lsdException w:name="Book Title" w:uiPriority="33" w:qFormat="1"/>
-    <w:lsdException w:name="Bibliography" w:semiHidden="1" w:uiPriority="37" w:unhideWhenUsed="1"/>
-    <w:lsdException w:name="TOC Heading" w:semiHidden="1" w:uiPriority="39" w:unhideWhenUsed="1" w:qFormat="1"/>
-    <w:lsdException w:name="Plain Table 1" w:uiPriority="41"/>
-    <w:lsdException w:name="Plain Table 2" w:uiPriority="42"/>
-    <w:lsdException w:name="Plain Table 3" w:uiPriority="43"/>
-    <w:lsdException w:name="Plain Table 4" w:uiPriority="44"/>
-    <w:lsdException w:name="Plain Table 5" w:uiPriority="45"/>
-    <w:lsdException w:name="Grid Table Light" w:uiPriority="40"/>
-    <w:lsdException w:name="Grid Table 1 Light" w:uiPriority="46"/>
-    <w:lsdException w:name="Grid Table 2" w:uiPriority="47"/>
-    <w:lsdException w:name="Grid Table 3" w:uiPriority="48"/>
-    <w:lsdException w:name="Grid Table 4" w:uiPriority="49"/>
-    <w:lsdException w:name="Grid Table 5 Dark" w:uiPriority="50"/>
-    <w:lsdException w:name="Grid Table 6 Colorful" w:uiPriority="51"/>
-    <w:lsdException w:name="Grid Table 7 Colorful" w:uiPriority="52"/>
-    <w:lsdException w:name="Grid Table 1 Light Accent 1" w:uiPriority="46"/>
-    <w:lsdException w:name="Grid Table 2 Accent 1" w:uiPriority="47"/>
-    <w:lsdException w:name="Grid Table 3 Accent 1" w:uiPriority="48"/>
-    <w:lsdException w:name="Grid Table 4 Accent 1" w:uiPriority="49"/>
-    <w:lsdException w:name="Grid Table 5 Dark Accent 1" w:uiPriority="50"/>
-    <w:lsdException w:name="Grid Table 6 Colorful Accent 1" w:uiPriority="51"/>
-    <w:lsdException w:name="Grid Table 7 Colorful Accent 1" w:uiPriority="52"/>
-    <w:lsdException w:name="Grid Table 1 Light Accent 2" w:uiPriority="46"/>
-    <w:lsdException w:name="Grid Table 2 Accent 2" w:uiPriority="47"/>
-    <w:lsdException w:name="Grid Table 3 Accent 2" w:uiPriority="48"/>
-    <w:lsdException w:name="Grid Table 4 Accent 2" w:uiPriority="49"/>
-    <w:lsdException w:name="Grid Table 5 Dark Accent 2" w:uiPriority="50"/>
-    <w:lsdException w:name="Grid Table 6 Colorful Accent 2" w:uiPriority="51"/>
-    <w:lsdException w:name="Grid Table 7 Colorful Accent 2" w:uiPriority="52"/>
-    <w:lsdException w:name="Grid Table 1 Light Accent 3" w:uiPriority="46"/>
-    <w:lsdException w:name="Grid Table 2 Accent 3" w:uiPriority="47"/>
-    <w:lsdException w:name="Grid Table 3 Accent 3" w:uiPriority="48"/>
-    <w:lsdException w:name="Grid Table 4 Accent 3" w:uiPriority="49"/>
-    <w:lsdException w:name="Grid Table 5 Dark Accent 3" w:uiPriority="50"/>
-    <w:lsdException w:name="Grid Table 6 Colorful Accent 3" w:uiPriority="51"/>
-    <w:lsdException w:name="Grid Table 7 Colorful Accent 3" w:uiPriority="52"/>
-    <w:lsdException w:name="Grid Table 1 Light Accent 4" w:uiPriority="46"/>
-    <w:lsdException w:name="Grid Table 2 Accent 4" w:uiPriority="47"/>
-    <w:lsdException w:name="Grid Table 3 Accent 4" w:uiPriority="48"/>
-    <w:lsdException w:name="Grid Table 4 Accent 4" w:uiPriority="49"/>
-    <w:lsdException w:name="Grid Table 5 Dark Accent 4" w:uiPriority="50"/>
-    <w:lsdException w:name="Grid Table 6 Colorful Accent 4" w:uiPriority="51"/>
-    <w:lsdException w:name="Grid Table 7 Colorful Accent 4" w:uiPriority="52"/>
-    <w:lsdException w:name="Grid Table 1 Light Accent 5" w:uiPriority="46"/>
-    <w:lsdException w:name="Grid Table 2 Accent 5" w:uiPriority="47"/>
-    <w:lsdException w:name="Grid Table 3 Accent 5" w:uiPriority="48"/>
-    <w:lsdException w:name="Grid Table 4 Accent 5" w:uiPriority="49"/>
-    <w:lsdException w:name="Grid Table 5 Dark Accent 5" w:uiPriority="50"/>
-    <w:lsdException w:name="Grid Table 6 Colorful Accent 5" w:uiPriority="51"/>
-    <w:lsdException w:name="Grid Table 7 Colorful Accent 5" w:uiPriority="52"/>
-    <w:lsdException w:name="Grid Table 1 Light Accent 6" w:uiPriority="46"/>
-    <w:lsdException w:name="Grid Table 2 Accent 6" w:uiPriority="47"/>
-    <w:lsdException w:name="Grid Table 3 Accent 6" w:uiPriority="48"/>
-    <w:lsdException w:name="Grid Table 4 Accent 6" w:uiPriority="49"/>
-    <w:lsdException w:name="Grid Table 5 Dark Accent 6" w:uiPriority="50"/>
-    <w:lsdException w:name="Grid Table 6 Colorful Accent 6" w:uiPriority="51"/>
-    <w:lsdException w:name="Grid Table 7 Colorful Accent 6" w:uiPriority="52"/>
-    <w:lsdException w:name="List Table 1 Light" w:uiPriority="46"/>
-    <w:lsdException w:name="List Table 2" w:uiPriority="47"/>
-    <w:lsdException w:name="List Table 3" w:uiPriority="48"/>
-    <w:lsdException w:name="List Table 4" w:uiPriority="49"/>
-    <w:lsdException w:name="List Table 5 Dark" w:uiPriority="50"/>
-    <w:lsdException w:name="List Table 6 Colorful" w:uiPriority="51"/>
-    <w:lsdException w:name="List Table 7 Colorful" w:uiPriority="52"/>
-    <w:lsdException w:name="List Table 1 Light Accent 1" w:uiPriority="46"/>
-    <w:lsdException w:name="List Table 2 Accent 1" w:uiPriority="47"/>
-    <w:lsdException w:name="List Table 3 Accent 1" w:uiPriority="48"/>
-    <w:lsdException w:name="List Table 4 Accent 1" w:uiPriority="49"/>
-    <w:lsdException w:name="List Table 5 Dark Accent 1" w:uiPriority="50"/>
-    <w:lsdException w:name="List Table 6 Colorful Accent 1" w:uiPriority="51"/>
-    <w:lsdException w:name="List Table 7 Colorful Accent 1" w:uiPriority="52"/>
-    <w:lsdException w:name="List Table 1 Light Accent 2" w:uiPriority="46"/>
-    <w:lsdException w:name="List Table 2 Accent 2" w:uiPriority="47"/>
-    <w:lsdException w:name="List Table 3 Accent 2" w:uiPriority="48"/>
-    <w:lsdException w:name="List Table 4 Accent 2" w:uiPriority="49"/>
-    <w:lsdException w:name="List Table 5 Dark Accent 2" w:uiPriority="50"/>
-    <w:lsdException w:name="List Table 6 Colorful Accent 2" w:uiPriority="51"/>
-    <w:lsdException w:name="List Table 7 Colorful Accent 2" w:uiPriority="52"/>
-    <w:lsdException w:name="List Table 1 Light Accent 3" w:uiPriority="46"/>
-    <w:lsdException w:name="List Table 2 Accent 3" w:uiPriority="47"/>
-    <w:lsdException w:name="List Table 3 Accent 3" w:uiPriority="48"/>
-    <w:lsdException w:name="List Table 4 Accent 3" w:uiPriority="49"/>
-    <w:lsdException w:name="List Table 5 Dark Accent 3" w:uiPriority="50"/>
-    <w:lsdException w:name="List Table 6 Colorful Accent 3" w:uiPriority="51"/>
-    <w:lsdException w:name="List Table 7 Colorful Accent 3" w:uiPriority="52"/>
-    <w:lsdException w:name="List Table 1 Light Accent 4" w:uiPriority="46"/>
-    <w:lsdException w:name="List Table 2 Accent 4" w:uiPriority="47"/>
-    <w:lsdException w:name="List Table 3 Accent 4" w:uiPriority="48"/>
-    <w:lsdException w:name="List Table 4 Accent 4" w:uiPriority="49"/>
-    <w:lsdException w:name="List Table 5 Dark Accent 4" w:uiPriority="50"/>
-    <w:lsdException w:name="List Table 6 Colorful Accent 4" w:uiPriority="51"/>
-    <w:lsdException w:name="List Table 7 Colorful Accent 4" w:uiPriority="52"/>
-    <w:lsdException w:name="List Table 1 Light Accent 5" w:uiPriority="46"/>
-    <w:lsdException w:name="List Table 2 Accent 5" w:uiPriority="47"/>
-    <w:lsdException w:name="List Table 3 Accent 5" w:uiPriority="48"/>
-    <w:lsdException w:name="List Table 4 Accent 5" w:uiPriority="49"/>
-    <w:lsdException w:name="List Table 5 Dark Accent 5" w:uiPriority="50"/>
-    <w:lsdException w:name="List Table 6 Colorful Accent 5" w:uiPriority="51"/>
-    <w:lsdException w:name="List Table 7 Colorful Accent 5" w:uiPriority="52"/>
-    <w:lsdException w:name="List Table 1 Light Accent 6" w:uiPriority="46"/>
-    <w:lsdException w:name="List Table 2 Accent 6" w:uiPriority="47"/>
-    <w:lsdException w:name="List Table 3 Accent 6" w:uiPriority="48"/>
-    <w:lsdException w:name="List Table 4 Accent 6" w:uiPriority="49"/>
-    <w:lsdException w:name="List Table 5 Dark Accent 6" w:uiPriority="50"/>
-    <w:lsdException w:name="List Table 6 Colorful Accent 6" w:uiPriority="51"/>
-    <w:lsdException w:name="List Table 7 Colorful Accent 6" w:uiPriority="52"/>
-    <w:lsdException w:name="Mention" w:semiHidden="1" w:unhideWhenUsed="1"/>
-    <w:lsdException w:name="Smart Hyperlink" w:semiHidden="1" w:unhideWhenUsed="1"/>
-    <w:lsdException w:name="Hashtag" w:semiHidden="1" w:unhideWhenUsed="1"/>
-    <w:lsdException w:name="Unresolved Mention" w:semiHidden="1" w:unhideWhenUsed="1"/>
-    <w:lsdException w:name="Smart Link" w:semiHidden="1" w:unhideWhenUsed="1"/>
+  <w:latentStyles w:defLockedState="0" w:defUIPriority="99" w:defSemiHidden="1" w:defUnhideWhenUsed="1" w:defQFormat="0" w:count="276">
+    <w:lsdException w:name="Normal" w:semiHidden="0" w:uiPriority="0" w:unhideWhenUsed="0" w:qFormat="1"/>
+    <w:lsdException w:name="heading 1" w:semiHidden="0" w:uiPriority="9" w:unhideWhenUsed="0" w:qFormat="1"/>
+    <w:lsdException w:name="heading 2" w:uiPriority="9" w:qFormat="1"/>
+    <w:lsdException w:name="heading 3" w:uiPriority="9" w:qFormat="1"/>
+    <w:lsdException w:name="heading 4" w:uiPriority="9" w:qFormat="1"/>
+    <w:lsdException w:name="heading 5" w:uiPriority="9" w:qFormat="1"/>
+    <w:lsdException w:name="heading 6" w:uiPriority="9" w:qFormat="1"/>
+    <w:lsdException w:name="heading 7" w:uiPriority="9" w:qFormat="1"/>
+    <w:lsdException w:name="heading 8" w:uiPriority="9" w:qFormat="1"/>
+    <w:lsdException w:name="heading 9" w:uiPriority="9" w:qFormat="1"/>
+    <w:lsdException w:name="toc 1" w:uiPriority="39"/>
+    <w:lsdException w:name="toc 2" w:uiPriority="39"/>
+    <w:lsdException w:name="toc 3" w:uiPriority="39"/>
+    <w:lsdException w:name="toc 4" w:uiPriority="39"/>
+    <w:lsdException w:name="toc 5" w:uiPriority="39"/>
+    <w:lsdException w:name="toc 6" w:uiPriority="39"/>
+    <w:lsdException w:name="toc 7" w:uiPriority="39"/>
+    <w:lsdException w:name="toc 8" w:uiPriority="39"/>
+    <w:lsdException w:name="toc 9" w:uiPriority="39"/>
+    <w:lsdException w:name="caption" w:uiPriority="35" w:qFormat="1"/>
+    <w:lsdException w:name="Title" w:semiHidden="0" w:uiPriority="10" w:unhideWhenUsed="0" w:qFormat="1"/>
+    <w:lsdException w:name="Default Paragraph Font" w:uiPriority="1"/>
+    <w:lsdException w:name="Subtitle" w:semiHidden="0" w:uiPriority="11" w:unhideWhenUsed="0" w:qFormat="1"/>
+    <w:lsdException w:name="Strong" w:semiHidden="0" w:uiPriority="22" w:unhideWhenUsed="0" w:qFormat="1"/>
+    <w:lsdException w:name="Emphasis" w:semiHidden="0" w:uiPriority="20" w:unhideWhenUsed="0" w:qFormat="1"/>
+    <w:lsdException w:name="Table Grid" w:semiHidden="0" w:uiPriority="39" w:unhideWhenUsed="0"/>
+    <w:lsdException w:name="Note Level 1" w:semiHidden="0" w:unhideWhenUsed="0"/>
+    <w:lsdException w:name="Note Level 2" w:semiHidden="0" w:unhideWhenUsed="0"/>
+    <w:lsdException w:name="Note Level 3" w:semiHidden="0" w:unhideWhenUsed="0"/>
+    <w:lsdException w:name="Note Level 4" w:semiHidden="0" w:unhideWhenUsed="0"/>
+    <w:lsdException w:name="Note Level 5" w:semiHidden="0" w:unhideWhenUsed="0"/>
+    <w:lsdException w:name="Note Level 6" w:semiHidden="0" w:unhideWhenUsed="0"/>
+    <w:lsdException w:name="Note Level 7" w:semiHidden="0" w:unhideWhenUsed="0"/>
+    <w:lsdException w:name="Note Level 8" w:semiHidden="0" w:unhideWhenUsed="0"/>
+    <w:lsdException w:name="Note Level 9" w:semiHidden="0" w:unhideWhenUsed="0"/>
+    <w:lsdException w:name="Placeholder Text" w:unhideWhenUsed="0"/>
+    <w:lsdException w:name="No Spacing" w:semiHidden="0" w:uiPriority="1" w:unhideWhenUsed="0" w:qFormat="1"/>
+    <w:lsdException w:name="Light Shading" w:semiHidden="0" w:uiPriority="60" w:unhideWhenUsed="0"/>
+    <w:lsdException w:name="Light List" w:semiHidden="0" w:uiPriority="61" w:unhideWhenUsed="0"/>
+    <w:lsdException w:name="Light Grid" w:semiHidden="0" w:uiPriority="62" w:unhideWhenUsed="0"/>
+    <w:lsdException w:name="Medium Shading 1" w:semiHidden="0" w:uiPriority="63" w:unhideWhenUsed="0"/>
+    <w:lsdException w:name="Medium Shading 2" w:semiHidden="0" w:uiPriority="64" w:unhideWhenUsed="0"/>
+    <w:lsdException w:name="Medium List 1" w:semiHidden="0" w:uiPriority="65" w:unhideWhenUsed="0"/>
+    <w:lsdException w:name="Medium List 2" w:semiHidden="0" w:uiPriority="66" w:unhideWhenUsed="0"/>
+    <w:lsdException w:name="Medium Grid 1" w:semiHidden="0" w:uiPriority="67" w:unhideWhenUsed="0"/>
+    <w:lsdException w:name="Medium Grid 2" w:semiHidden="0" w:uiPriority="68" w:unhideWhenUsed="0"/>
+    <w:lsdException w:name="Medium Grid 3" w:semiHidden="0" w:uiPriority="69" w:unhideWhenUsed="0"/>
+    <w:lsdException w:name="Dark List" w:semiHidden="0" w:uiPriority="70" w:unhideWhenUsed="0"/>
+    <w:lsdException w:name="Colorful Shading" w:semiHidden="0" w:uiPriority="71" w:unhideWhenUsed="0"/>
+    <w:lsdException w:name="Colorful List" w:semiHidden="0" w:uiPriority="72" w:unhideWhenUsed="0"/>
+    <w:lsdException w:name="Colorful Grid" w:semiHidden="0" w:uiPriority="73" w:unhideWhenUsed="0"/>
+    <w:lsdException w:name="Light Shading Accent 1" w:semiHidden="0" w:uiPriority="60" w:unhideWhenUsed="0"/>
+    <w:lsdException w:name="Light List Accent 1" w:semiHidden="0" w:uiPriority="61" w:unhideWhenUsed="0"/>
+    <w:lsdException w:name="Light Grid Accent 1" w:semiHidden="0" w:uiPriority="62" w:unhideWhenUsed="0"/>
+    <w:lsdException w:name="Medium Shading 1 Accent 1" w:semiHidden="0" w:uiPriority="63" w:unhideWhenUsed="0"/>
+    <w:lsdException w:name="Medium Shading 2 Accent 1" w:semiHidden="0" w:uiPriority="64" w:unhideWhenUsed="0"/>
+    <w:lsdException w:name="Medium List 1 Accent 1" w:semiHidden="0" w:uiPriority="65" w:unhideWhenUsed="0"/>
+    <w:lsdException w:name="Revision" w:unhideWhenUsed="0"/>
+    <w:lsdException w:name="List Paragraph" w:semiHidden="0" w:uiPriority="34" w:unhideWhenUsed="0" w:qFormat="1"/>
+    <w:lsdException w:name="Quote" w:semiHidden="0" w:uiPriority="29" w:unhideWhenUsed="0" w:qFormat="1"/>
+    <w:lsdException w:name="Intense Quote" w:semiHidden="0" w:uiPriority="30" w:unhideWhenUsed="0" w:qFormat="1"/>
+    <w:lsdException w:name="Medium List 2 Accent 1" w:semiHidden="0" w:uiPriority="66" w:unhideWhenUsed="0"/>
+    <w:lsdException w:name="Medium Grid 1 Accent 1" w:semiHidden="0" w:uiPriority="67" w:unhideWhenUsed="0"/>
+    <w:lsdException w:name="Medium Grid 2 Accent 1" w:semiHidden="0" w:uiPriority="68" w:unhideWhenUsed="0"/>
+    <w:lsdException w:name="Medium Grid 3 Accent 1" w:semiHidden="0" w:uiPriority="69" w:unhideWhenUsed="0"/>
+    <w:lsdException w:name="Dark List Accent 1" w:semiHidden="0" w:uiPriority="70" w:unhideWhenUsed="0"/>
+    <w:lsdException w:name="Colorful Shading Accent 1" w:semiHidden="0" w:uiPriority="71" w:unhideWhenUsed="0"/>
+    <w:lsdException w:name="Colorful List Accent 1" w:semiHidden="0" w:uiPriority="72" w:unhideWhenUsed="0"/>
+    <w:lsdException w:name="Colorful Grid Accent 1" w:semiHidden="0" w:uiPriority="73" w:unhideWhenUsed="0"/>
+    <w:lsdException w:name="Light Shading Accent 2" w:semiHidden="0" w:uiPriority="60" w:unhideWhenUsed="0"/>
+    <w:lsdException w:name="Light List Accent 2" w:semiHidden="0" w:uiPriority="61" w:unhideWhenUsed="0"/>
+    <w:lsdException w:name="Light Grid Accent 2" w:semiHidden="0" w:uiPriority="62" w:unhideWhenUsed="0"/>
+    <w:lsdException w:name="Medium Shading 1 Accent 2" w:semiHidden="0" w:uiPriority="63" w:unhideWhenUsed="0"/>
+    <w:lsdException w:name="Medium Shading 2 Accent 2" w:semiHidden="0" w:uiPriority="64" w:unhideWhenUsed="0"/>
+    <w:lsdException w:name="Medium List 1 Accent 2" w:semiHidden="0" w:uiPriority="65" w:unhideWhenUsed="0"/>
+    <w:lsdException w:name="Medium List 2 Accent 2" w:semiHidden="0" w:uiPriority="66" w:unhideWhenUsed="0"/>
+    <w:lsdException w:name="Medium Grid 1 Accent 2" w:semiHidden="0" w:uiPriority="67" w:unhideWhenUsed="0"/>
+    <w:lsdException w:name="Medium Grid 2 Accent 2" w:semiHidden="0" w:uiPriority="68" w:unhideWhenUsed="0"/>
+    <w:lsdException w:name="Medium Grid 3 Accent 2" w:semiHidden="0" w:uiPriority="69" w:unhideWhenUsed="0"/>
+    <w:lsdException w:name="Dark List Accent 2" w:semiHidden="0" w:uiPriority="70" w:unhideWhenUsed="0"/>
+    <w:lsdException w:name="Colorful Shading Accent 2" w:semiHidden="0" w:uiPriority="71" w:unhideWhenUsed="0"/>
+    <w:lsdException w:name="Colorful List Accent 2" w:semiHidden="0" w:uiPriority="72" w:unhideWhenUsed="0"/>
+    <w:lsdException w:name="Colorful Grid Accent 2" w:semiHidden="0" w:uiPriority="73" w:unhideWhenUsed="0"/>
+    <w:lsdException w:name="Light Shading Accent 3" w:semiHidden="0" w:uiPriority="60" w:unhideWhenUsed="0"/>
+    <w:lsdException w:name="Light List Accent 3" w:semiHidden="0" w:uiPriority="61" w:unhideWhenUsed="0"/>
+    <w:lsdException w:name="Light Grid Accent 3" w:semiHidden="0" w:uiPriority="62" w:unhideWhenUsed="0"/>
+    <w:lsdException w:name="Medium Shading 1 Accent 3" w:semiHidden="0" w:uiPriority="63" w:unhideWhenUsed="0"/>
+    <w:lsdException w:name="Medium Shading 2 Accent 3" w:semiHidden="0" w:uiPriority="64" w:unhideWhenUsed="0"/>
+    <w:lsdException w:name="Medium List 1 Accent 3" w:semiHidden="0" w:uiPriority="65" w:unhideWhenUsed="0"/>
+    <w:lsdException w:name="Medium List 2 Accent 3" w:semiHidden="0" w:uiPriority="66" w:unhideWhenUsed="0"/>
+    <w:lsdException w:name="Medium Grid 1 Accent 3" w:semiHidden="0" w:uiPriority="67" w:unhideWhenUsed="0"/>
+    <w:lsdException w:name="Medium Grid 2 Accent 3" w:semiHidden="0" w:uiPriority="68" w:unhideWhenUsed="0"/>
+    <w:lsdException w:name="Medium Grid 3 Accent 3" w:semiHidden="0" w:uiPriority="69" w:unhideWhenUsed="0"/>
+    <w:lsdException w:name="Dark List Accent 3" w:semiHidden="0" w:uiPriority="70" w:unhideWhenUsed="0"/>
+    <w:lsdException w:name="Colorful Shading Accent 3" w:semiHidden="0" w:uiPriority="71" w:unhideWhenUsed="0"/>
+    <w:lsdException w:name="Colorful List Accent 3" w:semiHidden="0" w:uiPriority="72" w:unhideWhenUsed="0"/>
+    <w:lsdException w:name="Colorful Grid Accent 3" w:semiHidden="0" w:uiPriority="73" w:unhideWhenUsed="0"/>
+    <w:lsdException w:name="Light Shading Accent 4" w:semiHidden="0" w:uiPriority="60" w:unhideWhenUsed="0"/>
+    <w:lsdException w:name="Light List Accent 4" w:semiHidden="0" w:uiPriority="61" w:unhideWhenUsed="0"/>
+    <w:lsdException w:name="Light Grid Accent 4" w:semiHidden="0" w:uiPriority="62" w:unhideWhenUsed="0"/>
+    <w:lsdException w:name="Medium Shading 1 Accent 4" w:semiHidden="0" w:uiPriority="63" w:unhideWhenUsed="0"/>
+    <w:lsdException w:name="Medium Shading 2 Accent 4" w:semiHidden="0" w:uiPriority="64" w:unhideWhenUsed="0"/>
+    <w:lsdException w:name="Medium List 1 Accent 4" w:semiHidden="0" w:uiPriority="65" w:unhideWhenUsed="0"/>
+    <w:lsdException w:name="Medium List 2 Accent 4" w:semiHidden="0" w:uiPriority="66" w:unhideWhenUsed="0"/>
+    <w:lsdException w:name="Medium Grid 1 Accent 4" w:semiHidden="0" w:uiPriority="67" w:unhideWhenUsed="0"/>
+    <w:lsdException w:name="Medium Grid 2 Accent 4" w:semiHidden="0" w:uiPriority="68" w:unhideWhenUsed="0"/>
+    <w:lsdException w:name="Medium Grid 3 Accent 4" w:semiHidden="0" w:uiPriority="69" w:unhideWhenUsed="0"/>
+    <w:lsdException w:name="Dark List Accent 4" w:semiHidden="0" w:uiPriority="70" w:unhideWhenUsed="0"/>
+    <w:lsdException w:name="Colorful Shading Accent 4" w:semiHidden="0" w:uiPriority="71" w:unhideWhenUsed="0"/>
+    <w:lsdException w:name="Colorful List Accent 4" w:semiHidden="0" w:uiPriority="72" w:unhideWhenUsed="0"/>
+    <w:lsdException w:name="Colorful Grid Accent 4" w:semiHidden="0" w:uiPriority="73" w:unhideWhenUsed="0"/>
+    <w:lsdException w:name="Light Shading Accent 5" w:semiHidden="0" w:uiPriority="60" w:unhideWhenUsed="0"/>
+    <w:lsdException w:name="Light List Accent 5" w:semiHidden="0" w:uiPriority="61" w:unhideWhenUsed="0"/>
+    <w:lsdException w:name="Light Grid Accent 5" w:semiHidden="0" w:uiPriority="62" w:unhideWhenUsed="0"/>
+    <w:lsdException w:name="Medium Shading 1 Accent 5" w:semiHidden="0" w:uiPriority="63" w:unhideWhenUsed="0"/>
+    <w:lsdException w:name="Medium Shading 2 Accent 5" w:semiHidden="0" w:uiPriority="64" w:unhideWhenUsed="0"/>
+    <w:lsdException w:name="Medium List 1 Accent 5" w:semiHidden="0" w:uiPriority="65" w:unhideWhenUsed="0"/>
+    <w:lsdException w:name="Medium List 2 Accent 5" w:semiHidden="0" w:uiPriority="66" w:unhideWhenUsed="0"/>
+    <w:lsdException w:name="Medium Grid 1 Accent 5" w:semiHidden="0" w:uiPriority="67" w:unhideWhenUsed="0"/>
+    <w:lsdException w:name="Medium Grid 2 Accent 5" w:semiHidden="0" w:uiPriority="68" w:unhideWhenUsed="0"/>
+    <w:lsdException w:name="Medium Grid 3 Accent 5" w:semiHidden="0" w:uiPriority="69" w:unhideWhenUsed="0"/>
+    <w:lsdException w:name="Dark List Accent 5" w:semiHidden="0" w:uiPriority="70" w:unhideWhenUsed="0"/>
+    <w:lsdException w:name="Colorful Shading Accent 5" w:semiHidden="0" w:uiPriority="71" w:unhideWhenUsed="0"/>
+    <w:lsdException w:name="Colorful List Accent 5" w:semiHidden="0" w:uiPriority="72" w:unhideWhenUsed="0"/>
+    <w:lsdException w:name="Colorful Grid Accent 5" w:semiHidden="0" w:uiPriority="73" w:unhideWhenUsed="0"/>
+    <w:lsdException w:name="Light Shading Accent 6" w:semiHidden="0" w:uiPriority="60" w:unhideWhenUsed="0"/>
+    <w:lsdException w:name="Light List Accent 6" w:semiHidden="0" w:uiPriority="61" w:unhideWhenUsed="0"/>
+    <w:lsdException w:name="Light Grid Accent 6" w:semiHidden="0" w:uiPriority="62" w:unhideWhenUsed="0"/>
+    <w:lsdException w:name="Medium Shading 1 Accent 6" w:semiHidden="0" w:uiPriority="63" w:unhideWhenUsed="0"/>
+    <w:lsdException w:name="Medium Shading 2 Accent 6" w:semiHidden="0" w:uiPriority="64" w:unhideWhenUsed="0"/>
+    <w:lsdException w:name="Medium List 1 Accent 6" w:semiHidden="0" w:uiPriority="65" w:unhideWhenUsed="0"/>
+    <w:lsdException w:name="Medium List 2 Accent 6" w:semiHidden="0" w:uiPriority="66" w:unhideWhenUsed="0"/>
+    <w:lsdException w:name="Medium Grid 1 Accent 6" w:semiHidden="0" w:uiPriority="67" w:unhideWhenUsed="0"/>
+    <w:lsdException w:name="Medium Grid 2 Accent 6" w:semiHidden="0" w:uiPriority="68" w:unhideWhenUsed="0"/>
+    <w:lsdException w:name="Medium Grid 3 Accent 6" w:semiHidden="0" w:uiPriority="69" w:unhideWhenUsed="0"/>
+    <w:lsdException w:name="Dark List Accent 6" w:semiHidden="0" w:uiPriority="70" w:unhideWhenUsed="0"/>
+    <w:lsdException w:name="Colorful Shading Accent 6" w:semiHidden="0" w:uiPriority="71" w:unhideWhenUsed="0"/>
+    <w:lsdException w:name="Colorful List Accent 6" w:semiHidden="0" w:uiPriority="72" w:unhideWhenUsed="0"/>
+    <w:lsdException w:name="Colorful Grid Accent 6" w:semiHidden="0" w:uiPriority="73" w:unhideWhenUsed="0"/>
+    <w:lsdException w:name="Subtle Emphasis" w:semiHidden="0" w:uiPriority="19" w:unhideWhenUsed="0" w:qFormat="1"/>
+    <w:lsdException w:name="Intense Emphasis" w:semiHidden="0" w:uiPriority="21" w:unhideWhenUsed="0" w:qFormat="1"/>
+    <w:lsdException w:name="Subtle Reference" w:semiHidden="0" w:uiPriority="31" w:unhideWhenUsed="0" w:qFormat="1"/>
+    <w:lsdException w:name="Intense Reference" w:semiHidden="0" w:uiPriority="32" w:unhideWhenUsed="0" w:qFormat="1"/>
+    <w:lsdException w:name="Book Title" w:semiHidden="0" w:uiPriority="33" w:unhideWhenUsed="0" w:qFormat="1"/>
+    <w:lsdException w:name="Bibliography" w:uiPriority="37"/>
+    <w:lsdException w:name="TOC Heading" w:uiPriority="39" w:qFormat="1"/>
   </w:latentStyles>
   <w:style w:type="paragraph" w:default="1" w:styleId="Normal">
     <w:name w:val="Normal"/>
@@ -3532,7 +3191,284 @@
     <w:uiPriority w:val="99"/>
     <w:rsid w:val="001752E7"/>
   </w:style>
-  <w:style w:type="character" w:styleId="Mencinsinresolver">
+  <w:style w:type="character" w:customStyle="1" w:styleId="UnresolvedMention">
+    <w:name w:val="Unresolved Mention"/>
+    <w:basedOn w:val="Fuentedeprrafopredeter"/>
+    <w:uiPriority w:val="99"/>
+    <w:semiHidden/>
+    <w:unhideWhenUsed/>
+    <w:rsid w:val="003A5CEA"/>
+    <w:rPr>
+      <w:color w:val="605E5C"/>
+      <w:shd w:val="clear" w:color="auto" w:fill="E1DFDD"/>
+    </w:rPr>
+  </w:style>
+</w:styles>
+</file>
+
+<file path=word/stylesWithEffects.xml><?xml version="1.0" encoding="utf-8"?>
+<w:styles xmlns:wpc="http://schemas.microsoft.com/office/word/2010/wordprocessingCanvas" xmlns:mo="http://schemas.microsoft.com/office/mac/office/2008/main" xmlns:mc="http://schemas.openxmlformats.org/markup-compatibility/2006" xmlns:mv="urn:schemas-microsoft-com:mac:vml" xmlns:o="urn:schemas-microsoft-com:office:office" xmlns:r="http://schemas.openxmlformats.org/officeDocument/2006/relationships" xmlns:m="http://schemas.openxmlformats.org/officeDocument/2006/math" xmlns:v="urn:schemas-microsoft-com:vml" xmlns:wp14="http://schemas.microsoft.com/office/word/2010/wordprocessingDrawing" xmlns:wp="http://schemas.openxmlformats.org/drawingml/2006/wordprocessingDrawing" xmlns:w10="urn:schemas-microsoft-com:office:word" xmlns:w="http://schemas.openxmlformats.org/wordprocessingml/2006/main" xmlns:w14="http://schemas.microsoft.com/office/word/2010/wordml" xmlns:wpg="http://schemas.microsoft.com/office/word/2010/wordprocessingGroup" xmlns:wpi="http://schemas.microsoft.com/office/word/2010/wordprocessingInk" xmlns:wne="http://schemas.microsoft.com/office/word/2006/wordml" xmlns:wps="http://schemas.microsoft.com/office/word/2010/wordprocessingShape" mc:Ignorable="w14 wp14">
+  <w:docDefaults>
+    <w:rPrDefault>
+      <w:rPr>
+        <w:rFonts w:asciiTheme="minorHAnsi" w:eastAsiaTheme="minorHAnsi" w:hAnsiTheme="minorHAnsi" w:cstheme="minorBidi"/>
+        <w:sz w:val="22"/>
+        <w:szCs w:val="22"/>
+        <w:lang w:val="en-US" w:eastAsia="en-US" w:bidi="ar-SA"/>
+      </w:rPr>
+    </w:rPrDefault>
+    <w:pPrDefault>
+      <w:pPr>
+        <w:spacing w:after="160" w:line="259" w:lineRule="auto"/>
+      </w:pPr>
+    </w:pPrDefault>
+  </w:docDefaults>
+  <w:latentStyles w:defLockedState="0" w:defUIPriority="99" w:defSemiHidden="1" w:defUnhideWhenUsed="1" w:defQFormat="0" w:count="276">
+    <w:lsdException w:name="Normal" w:semiHidden="0" w:uiPriority="0" w:unhideWhenUsed="0" w:qFormat="1"/>
+    <w:lsdException w:name="heading 1" w:semiHidden="0" w:uiPriority="9" w:unhideWhenUsed="0" w:qFormat="1"/>
+    <w:lsdException w:name="heading 2" w:uiPriority="9" w:qFormat="1"/>
+    <w:lsdException w:name="heading 3" w:uiPriority="9" w:qFormat="1"/>
+    <w:lsdException w:name="heading 4" w:uiPriority="9" w:qFormat="1"/>
+    <w:lsdException w:name="heading 5" w:uiPriority="9" w:qFormat="1"/>
+    <w:lsdException w:name="heading 6" w:uiPriority="9" w:qFormat="1"/>
+    <w:lsdException w:name="heading 7" w:uiPriority="9" w:qFormat="1"/>
+    <w:lsdException w:name="heading 8" w:uiPriority="9" w:qFormat="1"/>
+    <w:lsdException w:name="heading 9" w:uiPriority="9" w:qFormat="1"/>
+    <w:lsdException w:name="toc 1" w:uiPriority="39"/>
+    <w:lsdException w:name="toc 2" w:uiPriority="39"/>
+    <w:lsdException w:name="toc 3" w:uiPriority="39"/>
+    <w:lsdException w:name="toc 4" w:uiPriority="39"/>
+    <w:lsdException w:name="toc 5" w:uiPriority="39"/>
+    <w:lsdException w:name="toc 6" w:uiPriority="39"/>
+    <w:lsdException w:name="toc 7" w:uiPriority="39"/>
+    <w:lsdException w:name="toc 8" w:uiPriority="39"/>
+    <w:lsdException w:name="toc 9" w:uiPriority="39"/>
+    <w:lsdException w:name="caption" w:uiPriority="35" w:qFormat="1"/>
+    <w:lsdException w:name="Title" w:semiHidden="0" w:uiPriority="10" w:unhideWhenUsed="0" w:qFormat="1"/>
+    <w:lsdException w:name="Default Paragraph Font" w:uiPriority="1"/>
+    <w:lsdException w:name="Subtitle" w:semiHidden="0" w:uiPriority="11" w:unhideWhenUsed="0" w:qFormat="1"/>
+    <w:lsdException w:name="Strong" w:semiHidden="0" w:uiPriority="22" w:unhideWhenUsed="0" w:qFormat="1"/>
+    <w:lsdException w:name="Emphasis" w:semiHidden="0" w:uiPriority="20" w:unhideWhenUsed="0" w:qFormat="1"/>
+    <w:lsdException w:name="Table Grid" w:semiHidden="0" w:uiPriority="39" w:unhideWhenUsed="0"/>
+    <w:lsdException w:name="Note Level 1" w:semiHidden="0" w:unhideWhenUsed="0"/>
+    <w:lsdException w:name="Note Level 2" w:semiHidden="0" w:unhideWhenUsed="0"/>
+    <w:lsdException w:name="Note Level 3" w:semiHidden="0" w:unhideWhenUsed="0"/>
+    <w:lsdException w:name="Note Level 4" w:semiHidden="0" w:unhideWhenUsed="0"/>
+    <w:lsdException w:name="Note Level 5" w:semiHidden="0" w:unhideWhenUsed="0"/>
+    <w:lsdException w:name="Note Level 6" w:semiHidden="0" w:unhideWhenUsed="0"/>
+    <w:lsdException w:name="Note Level 7" w:semiHidden="0" w:unhideWhenUsed="0"/>
+    <w:lsdException w:name="Note Level 8" w:semiHidden="0" w:unhideWhenUsed="0"/>
+    <w:lsdException w:name="Note Level 9" w:semiHidden="0" w:unhideWhenUsed="0"/>
+    <w:lsdException w:name="Placeholder Text" w:unhideWhenUsed="0"/>
+    <w:lsdException w:name="No Spacing" w:semiHidden="0" w:uiPriority="1" w:unhideWhenUsed="0" w:qFormat="1"/>
+    <w:lsdException w:name="Light Shading" w:semiHidden="0" w:uiPriority="60" w:unhideWhenUsed="0"/>
+    <w:lsdException w:name="Light List" w:semiHidden="0" w:uiPriority="61" w:unhideWhenUsed="0"/>
+    <w:lsdException w:name="Light Grid" w:semiHidden="0" w:uiPriority="62" w:unhideWhenUsed="0"/>
+    <w:lsdException w:name="Medium Shading 1" w:semiHidden="0" w:uiPriority="63" w:unhideWhenUsed="0"/>
+    <w:lsdException w:name="Medium Shading 2" w:semiHidden="0" w:uiPriority="64" w:unhideWhenUsed="0"/>
+    <w:lsdException w:name="Medium List 1" w:semiHidden="0" w:uiPriority="65" w:unhideWhenUsed="0"/>
+    <w:lsdException w:name="Medium List 2" w:semiHidden="0" w:uiPriority="66" w:unhideWhenUsed="0"/>
+    <w:lsdException w:name="Medium Grid 1" w:semiHidden="0" w:uiPriority="67" w:unhideWhenUsed="0"/>
+    <w:lsdException w:name="Medium Grid 2" w:semiHidden="0" w:uiPriority="68" w:unhideWhenUsed="0"/>
+    <w:lsdException w:name="Medium Grid 3" w:semiHidden="0" w:uiPriority="69" w:unhideWhenUsed="0"/>
+    <w:lsdException w:name="Dark List" w:semiHidden="0" w:uiPriority="70" w:unhideWhenUsed="0"/>
+    <w:lsdException w:name="Colorful Shading" w:semiHidden="0" w:uiPriority="71" w:unhideWhenUsed="0"/>
+    <w:lsdException w:name="Colorful List" w:semiHidden="0" w:uiPriority="72" w:unhideWhenUsed="0"/>
+    <w:lsdException w:name="Colorful Grid" w:semiHidden="0" w:uiPriority="73" w:unhideWhenUsed="0"/>
+    <w:lsdException w:name="Light Shading Accent 1" w:semiHidden="0" w:uiPriority="60" w:unhideWhenUsed="0"/>
+    <w:lsdException w:name="Light List Accent 1" w:semiHidden="0" w:uiPriority="61" w:unhideWhenUsed="0"/>
+    <w:lsdException w:name="Light Grid Accent 1" w:semiHidden="0" w:uiPriority="62" w:unhideWhenUsed="0"/>
+    <w:lsdException w:name="Medium Shading 1 Accent 1" w:semiHidden="0" w:uiPriority="63" w:unhideWhenUsed="0"/>
+    <w:lsdException w:name="Medium Shading 2 Accent 1" w:semiHidden="0" w:uiPriority="64" w:unhideWhenUsed="0"/>
+    <w:lsdException w:name="Medium List 1 Accent 1" w:semiHidden="0" w:uiPriority="65" w:unhideWhenUsed="0"/>
+    <w:lsdException w:name="Revision" w:unhideWhenUsed="0"/>
+    <w:lsdException w:name="List Paragraph" w:semiHidden="0" w:uiPriority="34" w:unhideWhenUsed="0" w:qFormat="1"/>
+    <w:lsdException w:name="Quote" w:semiHidden="0" w:uiPriority="29" w:unhideWhenUsed="0" w:qFormat="1"/>
+    <w:lsdException w:name="Intense Quote" w:semiHidden="0" w:uiPriority="30" w:unhideWhenUsed="0" w:qFormat="1"/>
+    <w:lsdException w:name="Medium List 2 Accent 1" w:semiHidden="0" w:uiPriority="66" w:unhideWhenUsed="0"/>
+    <w:lsdException w:name="Medium Grid 1 Accent 1" w:semiHidden="0" w:uiPriority="67" w:unhideWhenUsed="0"/>
+    <w:lsdException w:name="Medium Grid 2 Accent 1" w:semiHidden="0" w:uiPriority="68" w:unhideWhenUsed="0"/>
+    <w:lsdException w:name="Medium Grid 3 Accent 1" w:semiHidden="0" w:uiPriority="69" w:unhideWhenUsed="0"/>
+    <w:lsdException w:name="Dark List Accent 1" w:semiHidden="0" w:uiPriority="70" w:unhideWhenUsed="0"/>
+    <w:lsdException w:name="Colorful Shading Accent 1" w:semiHidden="0" w:uiPriority="71" w:unhideWhenUsed="0"/>
+    <w:lsdException w:name="Colorful List Accent 1" w:semiHidden="0" w:uiPriority="72" w:unhideWhenUsed="0"/>
+    <w:lsdException w:name="Colorful Grid Accent 1" w:semiHidden="0" w:uiPriority="73" w:unhideWhenUsed="0"/>
+    <w:lsdException w:name="Light Shading Accent 2" w:semiHidden="0" w:uiPriority="60" w:unhideWhenUsed="0"/>
+    <w:lsdException w:name="Light List Accent 2" w:semiHidden="0" w:uiPriority="61" w:unhideWhenUsed="0"/>
+    <w:lsdException w:name="Light Grid Accent 2" w:semiHidden="0" w:uiPriority="62" w:unhideWhenUsed="0"/>
+    <w:lsdException w:name="Medium Shading 1 Accent 2" w:semiHidden="0" w:uiPriority="63" w:unhideWhenUsed="0"/>
+    <w:lsdException w:name="Medium Shading 2 Accent 2" w:semiHidden="0" w:uiPriority="64" w:unhideWhenUsed="0"/>
+    <w:lsdException w:name="Medium List 1 Accent 2" w:semiHidden="0" w:uiPriority="65" w:unhideWhenUsed="0"/>
+    <w:lsdException w:name="Medium List 2 Accent 2" w:semiHidden="0" w:uiPriority="66" w:unhideWhenUsed="0"/>
+    <w:lsdException w:name="Medium Grid 1 Accent 2" w:semiHidden="0" w:uiPriority="67" w:unhideWhenUsed="0"/>
+    <w:lsdException w:name="Medium Grid 2 Accent 2" w:semiHidden="0" w:uiPriority="68" w:unhideWhenUsed="0"/>
+    <w:lsdException w:name="Medium Grid 3 Accent 2" w:semiHidden="0" w:uiPriority="69" w:unhideWhenUsed="0"/>
+    <w:lsdException w:name="Dark List Accent 2" w:semiHidden="0" w:uiPriority="70" w:unhideWhenUsed="0"/>
+    <w:lsdException w:name="Colorful Shading Accent 2" w:semiHidden="0" w:uiPriority="71" w:unhideWhenUsed="0"/>
+    <w:lsdException w:name="Colorful List Accent 2" w:semiHidden="0" w:uiPriority="72" w:unhideWhenUsed="0"/>
+    <w:lsdException w:name="Colorful Grid Accent 2" w:semiHidden="0" w:uiPriority="73" w:unhideWhenUsed="0"/>
+    <w:lsdException w:name="Light Shading Accent 3" w:semiHidden="0" w:uiPriority="60" w:unhideWhenUsed="0"/>
+    <w:lsdException w:name="Light List Accent 3" w:semiHidden="0" w:uiPriority="61" w:unhideWhenUsed="0"/>
+    <w:lsdException w:name="Light Grid Accent 3" w:semiHidden="0" w:uiPriority="62" w:unhideWhenUsed="0"/>
+    <w:lsdException w:name="Medium Shading 1 Accent 3" w:semiHidden="0" w:uiPriority="63" w:unhideWhenUsed="0"/>
+    <w:lsdException w:name="Medium Shading 2 Accent 3" w:semiHidden="0" w:uiPriority="64" w:unhideWhenUsed="0"/>
+    <w:lsdException w:name="Medium List 1 Accent 3" w:semiHidden="0" w:uiPriority="65" w:unhideWhenUsed="0"/>
+    <w:lsdException w:name="Medium List 2 Accent 3" w:semiHidden="0" w:uiPriority="66" w:unhideWhenUsed="0"/>
+    <w:lsdException w:name="Medium Grid 1 Accent 3" w:semiHidden="0" w:uiPriority="67" w:unhideWhenUsed="0"/>
+    <w:lsdException w:name="Medium Grid 2 Accent 3" w:semiHidden="0" w:uiPriority="68" w:unhideWhenUsed="0"/>
+    <w:lsdException w:name="Medium Grid 3 Accent 3" w:semiHidden="0" w:uiPriority="69" w:unhideWhenUsed="0"/>
+    <w:lsdException w:name="Dark List Accent 3" w:semiHidden="0" w:uiPriority="70" w:unhideWhenUsed="0"/>
+    <w:lsdException w:name="Colorful Shading Accent 3" w:semiHidden="0" w:uiPriority="71" w:unhideWhenUsed="0"/>
+    <w:lsdException w:name="Colorful List Accent 3" w:semiHidden="0" w:uiPriority="72" w:unhideWhenUsed="0"/>
+    <w:lsdException w:name="Colorful Grid Accent 3" w:semiHidden="0" w:uiPriority="73" w:unhideWhenUsed="0"/>
+    <w:lsdException w:name="Light Shading Accent 4" w:semiHidden="0" w:uiPriority="60" w:unhideWhenUsed="0"/>
+    <w:lsdException w:name="Light List Accent 4" w:semiHidden="0" w:uiPriority="61" w:unhideWhenUsed="0"/>
+    <w:lsdException w:name="Light Grid Accent 4" w:semiHidden="0" w:uiPriority="62" w:unhideWhenUsed="0"/>
+    <w:lsdException w:name="Medium Shading 1 Accent 4" w:semiHidden="0" w:uiPriority="63" w:unhideWhenUsed="0"/>
+    <w:lsdException w:name="Medium Shading 2 Accent 4" w:semiHidden="0" w:uiPriority="64" w:unhideWhenUsed="0"/>
+    <w:lsdException w:name="Medium List 1 Accent 4" w:semiHidden="0" w:uiPriority="65" w:unhideWhenUsed="0"/>
+    <w:lsdException w:name="Medium List 2 Accent 4" w:semiHidden="0" w:uiPriority="66" w:unhideWhenUsed="0"/>
+    <w:lsdException w:name="Medium Grid 1 Accent 4" w:semiHidden="0" w:uiPriority="67" w:unhideWhenUsed="0"/>
+    <w:lsdException w:name="Medium Grid 2 Accent 4" w:semiHidden="0" w:uiPriority="68" w:unhideWhenUsed="0"/>
+    <w:lsdException w:name="Medium Grid 3 Accent 4" w:semiHidden="0" w:uiPriority="69" w:unhideWhenUsed="0"/>
+    <w:lsdException w:name="Dark List Accent 4" w:semiHidden="0" w:uiPriority="70" w:unhideWhenUsed="0"/>
+    <w:lsdException w:name="Colorful Shading Accent 4" w:semiHidden="0" w:uiPriority="71" w:unhideWhenUsed="0"/>
+    <w:lsdException w:name="Colorful List Accent 4" w:semiHidden="0" w:uiPriority="72" w:unhideWhenUsed="0"/>
+    <w:lsdException w:name="Colorful Grid Accent 4" w:semiHidden="0" w:uiPriority="73" w:unhideWhenUsed="0"/>
+    <w:lsdException w:name="Light Shading Accent 5" w:semiHidden="0" w:uiPriority="60" w:unhideWhenUsed="0"/>
+    <w:lsdException w:name="Light List Accent 5" w:semiHidden="0" w:uiPriority="61" w:unhideWhenUsed="0"/>
+    <w:lsdException w:name="Light Grid Accent 5" w:semiHidden="0" w:uiPriority="62" w:unhideWhenUsed="0"/>
+    <w:lsdException w:name="Medium Shading 1 Accent 5" w:semiHidden="0" w:uiPriority="63" w:unhideWhenUsed="0"/>
+    <w:lsdException w:name="Medium Shading 2 Accent 5" w:semiHidden="0" w:uiPriority="64" w:unhideWhenUsed="0"/>
+    <w:lsdException w:name="Medium List 1 Accent 5" w:semiHidden="0" w:uiPriority="65" w:unhideWhenUsed="0"/>
+    <w:lsdException w:name="Medium List 2 Accent 5" w:semiHidden="0" w:uiPriority="66" w:unhideWhenUsed="0"/>
+    <w:lsdException w:name="Medium Grid 1 Accent 5" w:semiHidden="0" w:uiPriority="67" w:unhideWhenUsed="0"/>
+    <w:lsdException w:name="Medium Grid 2 Accent 5" w:semiHidden="0" w:uiPriority="68" w:unhideWhenUsed="0"/>
+    <w:lsdException w:name="Medium Grid 3 Accent 5" w:semiHidden="0" w:uiPriority="69" w:unhideWhenUsed="0"/>
+    <w:lsdException w:name="Dark List Accent 5" w:semiHidden="0" w:uiPriority="70" w:unhideWhenUsed="0"/>
+    <w:lsdException w:name="Colorful Shading Accent 5" w:semiHidden="0" w:uiPriority="71" w:unhideWhenUsed="0"/>
+    <w:lsdException w:name="Colorful List Accent 5" w:semiHidden="0" w:uiPriority="72" w:unhideWhenUsed="0"/>
+    <w:lsdException w:name="Colorful Grid Accent 5" w:semiHidden="0" w:uiPriority="73" w:unhideWhenUsed="0"/>
+    <w:lsdException w:name="Light Shading Accent 6" w:semiHidden="0" w:uiPriority="60" w:unhideWhenUsed="0"/>
+    <w:lsdException w:name="Light List Accent 6" w:semiHidden="0" w:uiPriority="61" w:unhideWhenUsed="0"/>
+    <w:lsdException w:name="Light Grid Accent 6" w:semiHidden="0" w:uiPriority="62" w:unhideWhenUsed="0"/>
+    <w:lsdException w:name="Medium Shading 1 Accent 6" w:semiHidden="0" w:uiPriority="63" w:unhideWhenUsed="0"/>
+    <w:lsdException w:name="Medium Shading 2 Accent 6" w:semiHidden="0" w:uiPriority="64" w:unhideWhenUsed="0"/>
+    <w:lsdException w:name="Medium List 1 Accent 6" w:semiHidden="0" w:uiPriority="65" w:unhideWhenUsed="0"/>
+    <w:lsdException w:name="Medium List 2 Accent 6" w:semiHidden="0" w:uiPriority="66" w:unhideWhenUsed="0"/>
+    <w:lsdException w:name="Medium Grid 1 Accent 6" w:semiHidden="0" w:uiPriority="67" w:unhideWhenUsed="0"/>
+    <w:lsdException w:name="Medium Grid 2 Accent 6" w:semiHidden="0" w:uiPriority="68" w:unhideWhenUsed="0"/>
+    <w:lsdException w:name="Medium Grid 3 Accent 6" w:semiHidden="0" w:uiPriority="69" w:unhideWhenUsed="0"/>
+    <w:lsdException w:name="Dark List Accent 6" w:semiHidden="0" w:uiPriority="70" w:unhideWhenUsed="0"/>
+    <w:lsdException w:name="Colorful Shading Accent 6" w:semiHidden="0" w:uiPriority="71" w:unhideWhenUsed="0"/>
+    <w:lsdException w:name="Colorful List Accent 6" w:semiHidden="0" w:uiPriority="72" w:unhideWhenUsed="0"/>
+    <w:lsdException w:name="Colorful Grid Accent 6" w:semiHidden="0" w:uiPriority="73" w:unhideWhenUsed="0"/>
+    <w:lsdException w:name="Subtle Emphasis" w:semiHidden="0" w:uiPriority="19" w:unhideWhenUsed="0" w:qFormat="1"/>
+    <w:lsdException w:name="Intense Emphasis" w:semiHidden="0" w:uiPriority="21" w:unhideWhenUsed="0" w:qFormat="1"/>
+    <w:lsdException w:name="Subtle Reference" w:semiHidden="0" w:uiPriority="31" w:unhideWhenUsed="0" w:qFormat="1"/>
+    <w:lsdException w:name="Intense Reference" w:semiHidden="0" w:uiPriority="32" w:unhideWhenUsed="0" w:qFormat="1"/>
+    <w:lsdException w:name="Book Title" w:semiHidden="0" w:uiPriority="33" w:unhideWhenUsed="0" w:qFormat="1"/>
+    <w:lsdException w:name="Bibliography" w:uiPriority="37"/>
+    <w:lsdException w:name="TOC Heading" w:uiPriority="39" w:qFormat="1"/>
+  </w:latentStyles>
+  <w:style w:type="paragraph" w:default="1" w:styleId="Normal">
+    <w:name w:val="Normal"/>
+    <w:qFormat/>
+  </w:style>
+  <w:style w:type="character" w:default="1" w:styleId="Fuentedeprrafopredeter">
+    <w:name w:val="Default Paragraph Font"/>
+    <w:uiPriority w:val="1"/>
+    <w:semiHidden/>
+    <w:unhideWhenUsed/>
+  </w:style>
+  <w:style w:type="table" w:default="1" w:styleId="Tablanormal">
+    <w:name w:val="Normal Table"/>
+    <w:uiPriority w:val="99"/>
+    <w:semiHidden/>
+    <w:unhideWhenUsed/>
+    <w:tblPr>
+      <w:tblInd w:w="0" w:type="dxa"/>
+      <w:tblCellMar>
+        <w:top w:w="0" w:type="dxa"/>
+        <w:left w:w="108" w:type="dxa"/>
+        <w:bottom w:w="0" w:type="dxa"/>
+        <w:right w:w="108" w:type="dxa"/>
+      </w:tblCellMar>
+    </w:tblPr>
+  </w:style>
+  <w:style w:type="numbering" w:default="1" w:styleId="Sinlista">
+    <w:name w:val="No List"/>
+    <w:uiPriority w:val="99"/>
+    <w:semiHidden/>
+    <w:unhideWhenUsed/>
+  </w:style>
+  <w:style w:type="paragraph" w:styleId="Prrafodelista">
+    <w:name w:val="List Paragraph"/>
+    <w:basedOn w:val="Normal"/>
+    <w:uiPriority w:val="34"/>
+    <w:qFormat/>
+    <w:rsid w:val="00DD7867"/>
+    <w:pPr>
+      <w:ind w:left="720"/>
+      <w:contextualSpacing/>
+    </w:pPr>
+  </w:style>
+  <w:style w:type="character" w:styleId="Hipervnculo">
+    <w:name w:val="Hyperlink"/>
+    <w:basedOn w:val="Fuentedeprrafopredeter"/>
+    <w:uiPriority w:val="99"/>
+    <w:unhideWhenUsed/>
+    <w:rsid w:val="00FA7385"/>
+    <w:rPr>
+      <w:color w:val="0563C1" w:themeColor="hyperlink"/>
+      <w:u w:val="single"/>
+    </w:rPr>
+  </w:style>
+  <w:style w:type="paragraph" w:styleId="Encabezado">
+    <w:name w:val="header"/>
+    <w:basedOn w:val="Normal"/>
+    <w:link w:val="EncabezadoCar"/>
+    <w:uiPriority w:val="99"/>
+    <w:unhideWhenUsed/>
+    <w:rsid w:val="001752E7"/>
+    <w:pPr>
+      <w:tabs>
+        <w:tab w:val="center" w:pos="4419"/>
+        <w:tab w:val="right" w:pos="8838"/>
+      </w:tabs>
+      <w:spacing w:after="0" w:line="240" w:lineRule="auto"/>
+    </w:pPr>
+  </w:style>
+  <w:style w:type="character" w:customStyle="1" w:styleId="EncabezadoCar">
+    <w:name w:val="Encabezado Car"/>
+    <w:basedOn w:val="Fuentedeprrafopredeter"/>
+    <w:link w:val="Encabezado"/>
+    <w:uiPriority w:val="99"/>
+    <w:rsid w:val="001752E7"/>
+  </w:style>
+  <w:style w:type="paragraph" w:styleId="Piedepgina">
+    <w:name w:val="footer"/>
+    <w:basedOn w:val="Normal"/>
+    <w:link w:val="PiedepginaCar"/>
+    <w:uiPriority w:val="99"/>
+    <w:unhideWhenUsed/>
+    <w:rsid w:val="001752E7"/>
+    <w:pPr>
+      <w:tabs>
+        <w:tab w:val="center" w:pos="4419"/>
+        <w:tab w:val="right" w:pos="8838"/>
+      </w:tabs>
+      <w:spacing w:after="0" w:line="240" w:lineRule="auto"/>
+    </w:pPr>
+  </w:style>
+  <w:style w:type="character" w:customStyle="1" w:styleId="PiedepginaCar">
+    <w:name w:val="Pie de página Car"/>
+    <w:basedOn w:val="Fuentedeprrafopredeter"/>
+    <w:link w:val="Piedepgina"/>
+    <w:uiPriority w:val="99"/>
+    <w:rsid w:val="001752E7"/>
+  </w:style>
+  <w:style w:type="character" w:customStyle="1" w:styleId="UnresolvedMention">
     <w:name w:val="Unresolved Mention"/>
     <w:basedOn w:val="Fuentedeprrafopredeter"/>
     <w:uiPriority w:val="99"/>
@@ -3590,7 +3526,7 @@
     </a:clrScheme>
     <a:fontScheme name="Office">
       <a:majorFont>
-        <a:latin typeface="Calibri Light" panose="020F0302020204030204"/>
+        <a:latin typeface="Calibri Light"/>
         <a:ea typeface=""/>
         <a:cs typeface=""/>
         <a:font script="Jpan" typeface="游ゴシック Light"/>
@@ -3642,7 +3578,7 @@
         <a:font script="Tfng" typeface="Ebrima"/>
       </a:majorFont>
       <a:minorFont>
-        <a:latin typeface="Calibri" panose="020F0502020204030204"/>
+        <a:latin typeface="Calibri"/>
         <a:ea typeface=""/>
         <a:cs typeface=""/>
         <a:font script="Jpan" typeface="游明朝"/>
@@ -3836,7 +3772,7 @@
   <a:extraClrSchemeLst/>
   <a:extLst>
     <a:ext uri="{05A4C25C-085E-4340-85A3-A5531E510DB2}">
-      <thm15:themeFamily xmlns:thm15="http://schemas.microsoft.com/office/thememl/2012/main" name="Office Theme" id="{62F939B6-93AF-4DB8-9C6B-D6C7DFDC589F}" vid="{4A3C46E8-61CC-4603-A589-7422A47A8E4A}"/>
+      <thm15:themeFamily xmlns:thm15="http://schemas.microsoft.com/office/thememl/2012/main" xmlns="" name="Office Theme" id="{62F939B6-93AF-4DB8-9C6B-D6C7DFDC589F}" vid="{4A3C46E8-61CC-4603-A589-7422A47A8E4A}"/>
     </a:ext>
   </a:extLst>
 </a:theme>
@@ -3847,7 +3783,7 @@
 </file>
 
 <file path=customXml/itemProps1.xml><?xml version="1.0" encoding="utf-8"?>
-<ds:datastoreItem xmlns:ds="http://schemas.openxmlformats.org/officeDocument/2006/customXml" ds:itemID="{EBF45039-5DBC-4FF5-967C-E27CFD429B94}">
+<ds:datastoreItem xmlns:ds="http://schemas.openxmlformats.org/officeDocument/2006/customXml" ds:itemID="{B893A97A-1354-CA4D-A641-61967633ED53}">
   <ds:schemaRefs>
     <ds:schemaRef ds:uri="http://schemas.openxmlformats.org/officeDocument/2006/bibliography"/>
   </ds:schemaRefs>

</xml_diff>